<commit_message>
added old mid-term exams
</commit_message>
<xml_diff>
--- a/INFO6044/Mid-term/INFO6044.Game Engine Frameworks & Patterns - mid-term, F2022.docx
+++ b/INFO6044/Mid-term/INFO6044.Game Engine Frameworks & Patterns - mid-term, F2022.docx
@@ -1,6 +1,6 @@
 
 <file path=word/document.xml><?xml version="1.0" encoding="utf-8"?>
-<w:document xmlns:ve="http://schemas.openxmlformats.org/markup-compatibility/2006" xmlns:o="urn:schemas-microsoft-com:office:office" xmlns:r="http://schemas.openxmlformats.org/officeDocument/2006/relationships" xmlns:m="http://schemas.openxmlformats.org/officeDocument/2006/math" xmlns:v="urn:schemas-microsoft-com:vml" xmlns:wp="http://schemas.openxmlformats.org/drawingml/2006/wordprocessingDrawing" xmlns:w10="urn:schemas-microsoft-com:office:word" xmlns:w="http://schemas.openxmlformats.org/wordprocessingml/2006/main" xmlns:wne="http://schemas.microsoft.com/office/word/2006/wordml">
+<w:document xmlns:wpc="http://schemas.microsoft.com/office/word/2010/wordprocessingCanvas" xmlns:cx="http://schemas.microsoft.com/office/drawing/2014/chartex" xmlns:cx1="http://schemas.microsoft.com/office/drawing/2015/9/8/chartex" xmlns:cx2="http://schemas.microsoft.com/office/drawing/2015/10/21/chartex" xmlns:cx3="http://schemas.microsoft.com/office/drawing/2016/5/9/chartex" xmlns:cx4="http://schemas.microsoft.com/office/drawing/2016/5/10/chartex" xmlns:cx5="http://schemas.microsoft.com/office/drawing/2016/5/11/chartex" xmlns:cx6="http://schemas.microsoft.com/office/drawing/2016/5/12/chartex" xmlns:cx7="http://schemas.microsoft.com/office/drawing/2016/5/13/chartex" xmlns:cx8="http://schemas.microsoft.com/office/drawing/2016/5/14/chartex" xmlns:mc="http://schemas.openxmlformats.org/markup-compatibility/2006" xmlns:aink="http://schemas.microsoft.com/office/drawing/2016/ink" xmlns:am3d="http://schemas.microsoft.com/office/drawing/2017/model3d" xmlns:o="urn:schemas-microsoft-com:office:office" xmlns:oel="http://schemas.microsoft.com/office/2019/extlst" xmlns:r="http://schemas.openxmlformats.org/officeDocument/2006/relationships" xmlns:m="http://schemas.openxmlformats.org/officeDocument/2006/math" xmlns:v="urn:schemas-microsoft-com:vml" xmlns:wp14="http://schemas.microsoft.com/office/word/2010/wordprocessingDrawing" xmlns:wp="http://schemas.openxmlformats.org/drawingml/2006/wordprocessingDrawing" xmlns:w10="urn:schemas-microsoft-com:office:word" xmlns:w="http://schemas.openxmlformats.org/wordprocessingml/2006/main" xmlns:w14="http://schemas.microsoft.com/office/word/2010/wordml" xmlns:w15="http://schemas.microsoft.com/office/word/2012/wordml" xmlns:w16cex="http://schemas.microsoft.com/office/word/2018/wordml/cex" xmlns:w16cid="http://schemas.microsoft.com/office/word/2016/wordml/cid" xmlns:w16="http://schemas.microsoft.com/office/word/2018/wordml" xmlns:w16sdtdh="http://schemas.microsoft.com/office/word/2020/wordml/sdtdatahash" xmlns:w16se="http://schemas.microsoft.com/office/word/2015/wordml/symex" xmlns:wpg="http://schemas.microsoft.com/office/word/2010/wordprocessingGroup" xmlns:wpi="http://schemas.microsoft.com/office/word/2010/wordprocessingInk" xmlns:wne="http://schemas.microsoft.com/office/word/2006/wordml" xmlns:wps="http://schemas.microsoft.com/office/word/2010/wordprocessingShape" mc:Ignorable="w14 w15 w16se w16cid w16 w16cex w16sdtdh wp14">
   <w:body>
     <w:p>
       <w:pPr>
@@ -419,8 +419,6 @@
         </w:rPr>
         <w:t>9</w:t>
       </w:r>
-      <w:bookmarkStart w:id="0" w:name="_GoBack"/>
-      <w:bookmarkEnd w:id="0"/>
       <w:r>
         <w:rPr>
           <w:b/>
@@ -767,23 +765,7 @@
           <w:sz w:val="22"/>
           <w:szCs w:val="22"/>
         </w:rPr>
-        <w:t>. I’ll correct trivial, obvious problems (</w:t>
-      </w:r>
-      <w:proofErr w:type="gramStart"/>
-      <w:r>
-        <w:rPr>
-          <w:sz w:val="22"/>
-          <w:szCs w:val="22"/>
-        </w:rPr>
-        <w:t>like</w:t>
-      </w:r>
-      <w:proofErr w:type="gramEnd"/>
-      <w:r>
-        <w:rPr>
-          <w:sz w:val="22"/>
-          <w:szCs w:val="22"/>
-        </w:rPr>
-        <w:t xml:space="preserve"> you clearly missed a semicolon, etc.), but you need to be sure that it compiles and/or runs.</w:t>
+        <w:t>. I’ll correct trivial, obvious problems (like you clearly missed a semicolon, etc.), but you need to be sure that it compiles and/or runs.</w:t>
       </w:r>
       <w:r>
         <w:rPr>
@@ -809,6 +791,41 @@
       </w:pPr>
       <w:r>
         <w:rPr>
+          <w:noProof/>
+          <w:sz w:val="22"/>
+          <w:szCs w:val="22"/>
+        </w:rPr>
+        <w:pict w14:anchorId="36217090">
+          <v:shapetype id="_x0000_t47" coordsize="21600,21600" o:spt="47" adj="-8280,24300,-1800,4050" path="m@0@1l@2@3nfem,l21600,r,21600l,21600xe">
+            <v:stroke joinstyle="miter"/>
+            <v:formulas>
+              <v:f eqn="val #0"/>
+              <v:f eqn="val #1"/>
+              <v:f eqn="val #2"/>
+              <v:f eqn="val #3"/>
+            </v:formulas>
+            <v:path arrowok="t" o:extrusionok="f" gradientshapeok="t" o:connecttype="custom" o:connectlocs="@0,@1;10800,0;10800,21600;0,10800;21600,10800"/>
+            <v:handles>
+              <v:h position="#0,#1"/>
+              <v:h position="#2,#3"/>
+            </v:handles>
+            <o:callout v:ext="edit" type="oneSegment" on="t"/>
+          </v:shapetype>
+          <v:shape id="_x0000_s1026" type="#_x0000_t47" style="position:absolute;left:0;text-align:left;margin-left:439.45pt;margin-top:74.2pt;width:126.95pt;height:37.2pt;z-index:251663360" adj="-31537,-34432,-1021,5226,-32668,-37016,-31537,-34432">
+            <v:textbox>
+              <w:txbxContent>
+                <w:p>
+                  <w:r>
+                    <w:t>We need to pick a due date for this…</w:t>
+                  </w:r>
+                </w:p>
+              </w:txbxContent>
+            </v:textbox>
+          </v:shape>
+        </w:pict>
+      </w:r>
+      <w:r>
+        <w:rPr>
           <w:sz w:val="22"/>
           <w:szCs w:val="22"/>
         </w:rPr>
@@ -832,6 +849,7 @@
       <w:r>
         <w:rPr>
           <w:b/>
+          <w:dstrike/>
           <w:sz w:val="22"/>
           <w:szCs w:val="22"/>
         </w:rPr>
@@ -840,6 +858,7 @@
       <w:r>
         <w:rPr>
           <w:b/>
+          <w:dstrike/>
           <w:sz w:val="22"/>
           <w:szCs w:val="22"/>
         </w:rPr>
@@ -848,14 +867,17 @@
       <w:r>
         <w:rPr>
           <w:b/>
+          <w:dstrike/>
           <w:sz w:val="22"/>
           <w:szCs w:val="22"/>
         </w:rPr>
         <w:t xml:space="preserve">November </w:t>
       </w:r>
+      <w:proofErr w:type="gramStart"/>
       <w:r>
         <w:rPr>
           <w:b/>
+          <w:dstrike/>
           <w:sz w:val="22"/>
           <w:szCs w:val="22"/>
         </w:rPr>
@@ -864,12 +886,14 @@
       <w:r>
         <w:rPr>
           <w:b/>
+          <w:dstrike/>
           <w:sz w:val="22"/>
           <w:szCs w:val="22"/>
           <w:vertAlign w:val="superscript"/>
         </w:rPr>
         <w:t>th</w:t>
       </w:r>
+      <w:proofErr w:type="gramEnd"/>
       <w:r>
         <w:rPr>
           <w:b/>
@@ -883,23 +907,7 @@
           <w:sz w:val="22"/>
           <w:szCs w:val="22"/>
         </w:rPr>
-        <w:t xml:space="preserve">to submit all your files to the appropriate drop box on </w:t>
-      </w:r>
-      <w:proofErr w:type="spellStart"/>
-      <w:r>
-        <w:rPr>
-          <w:sz w:val="22"/>
-          <w:szCs w:val="22"/>
-        </w:rPr>
-        <w:t>Fanshawe</w:t>
-      </w:r>
-      <w:proofErr w:type="spellEnd"/>
-      <w:r>
-        <w:rPr>
-          <w:sz w:val="22"/>
-          <w:szCs w:val="22"/>
-        </w:rPr>
-        <w:t xml:space="preserve"> Online. </w:t>
+        <w:t xml:space="preserve">to submit all your files to the appropriate drop box on Fanshawe Online. </w:t>
       </w:r>
       <w:r>
         <w:rPr>
@@ -1354,7 +1362,14 @@
           <w:sz w:val="22"/>
           <w:szCs w:val="22"/>
         </w:rPr>
-        <w:t xml:space="preserve"> files, right?), like the “Debug” and “Release” folders with the “</w:t>
+        <w:t xml:space="preserve"> files, right?), like the “Debug” and “Release” folders with the “o</w:t>
+      </w:r>
+      <w:r>
+        <w:rPr>
+          <w:sz w:val="22"/>
+          <w:szCs w:val="22"/>
+        </w:rPr>
+        <w:t xml:space="preserve">bj” files, as well as the </w:t>
       </w:r>
       <w:proofErr w:type="spellStart"/>
       <w:r>
@@ -1362,14 +1377,7 @@
           <w:sz w:val="22"/>
           <w:szCs w:val="22"/>
         </w:rPr>
-        <w:t>o</w:t>
-      </w:r>
-      <w:r>
-        <w:rPr>
-          <w:sz w:val="22"/>
-          <w:szCs w:val="22"/>
-        </w:rPr>
-        <w:t>bj</w:t>
+        <w:t>intellisense</w:t>
       </w:r>
       <w:proofErr w:type="spellEnd"/>
       <w:r>
@@ -1377,22 +1385,6 @@
           <w:sz w:val="22"/>
           <w:szCs w:val="22"/>
         </w:rPr>
-        <w:t xml:space="preserve">” files, as well as the </w:t>
-      </w:r>
-      <w:proofErr w:type="spellStart"/>
-      <w:r>
-        <w:rPr>
-          <w:sz w:val="22"/>
-          <w:szCs w:val="22"/>
-        </w:rPr>
-        <w:t>intellisense</w:t>
-      </w:r>
-      <w:proofErr w:type="spellEnd"/>
-      <w:r>
-        <w:rPr>
-          <w:sz w:val="22"/>
-          <w:szCs w:val="22"/>
-        </w:rPr>
         <w:t xml:space="preserve"> file</w:t>
       </w:r>
       <w:r>
@@ -1400,23 +1392,7 @@
           <w:sz w:val="22"/>
           <w:szCs w:val="22"/>
         </w:rPr>
-        <w:t xml:space="preserve"> (in VS2017, that’s the “.</w:t>
-      </w:r>
-      <w:proofErr w:type="spellStart"/>
-      <w:r>
-        <w:rPr>
-          <w:sz w:val="22"/>
-          <w:szCs w:val="22"/>
-        </w:rPr>
-        <w:t>vs</w:t>
-      </w:r>
-      <w:proofErr w:type="spellEnd"/>
-      <w:r>
-        <w:rPr>
-          <w:sz w:val="22"/>
-          <w:szCs w:val="22"/>
-        </w:rPr>
-        <w:t>” folder).</w:t>
+        <w:t xml:space="preserve"> (in VS2017, that’s the “.vs” folder).</w:t>
       </w:r>
       <w:r>
         <w:rPr>
@@ -1687,7 +1663,7 @@
           <w:lang w:val="en-US" w:eastAsia="en-US"/>
         </w:rPr>
         <w:drawing>
-          <wp:inline distT="0" distB="0" distL="0" distR="0">
+          <wp:inline distT="0" distB="0" distL="0" distR="0" wp14:anchorId="389C85D0" wp14:editId="67C6434B">
             <wp:extent cx="6924040" cy="4824594"/>
             <wp:effectExtent l="0" t="0" r="0" b="0"/>
             <wp:docPr id="1" name="Picture 1" descr="Image result for battlebots"/>
@@ -1707,7 +1683,7 @@
                     <a:blip r:embed="rId10" cstate="print">
                       <a:extLst>
                         <a:ext uri="{28A0092B-C50C-407E-A947-70E740481C1C}">
-                          <a14:useLocalDpi xmlns:a14="http://schemas.microsoft.com/office/drawing/2010/main" xmlns:wps="http://schemas.microsoft.com/office/word/2010/wordprocessingShape" xmlns:wpi="http://schemas.microsoft.com/office/word/2010/wordprocessingInk" xmlns:wpg="http://schemas.microsoft.com/office/word/2010/wordprocessingGroup" xmlns:w16se="http://schemas.microsoft.com/office/word/2015/wordml/symex" xmlns:w15="http://schemas.microsoft.com/office/word/2012/wordml" xmlns:w14="http://schemas.microsoft.com/office/word/2010/wordml" xmlns:w="http://schemas.openxmlformats.org/wordprocessingml/2006/main" xmlns:w10="urn:schemas-microsoft-com:office:word" xmlns:wp14="http://schemas.microsoft.com/office/word/2010/wordprocessingDrawing" xmlns:v="urn:schemas-microsoft-com:vml" xmlns:o="urn:schemas-microsoft-com:office:office" xmlns:mc="http://schemas.openxmlformats.org/markup-compatibility/2006" xmlns:cx1="http://schemas.microsoft.com/office/drawing/2015/9/8/chartex" xmlns:cx="http://schemas.microsoft.com/office/drawing/2014/chartex" xmlns:wpc="http://schemas.microsoft.com/office/word/2010/wordprocessingCanvas" xmlns="" val="0"/>
+                          <a14:useLocalDpi xmlns:a14="http://schemas.microsoft.com/office/drawing/2010/main" val="0"/>
                         </a:ext>
                       </a:extLst>
                     </a:blip>
@@ -2176,23 +2152,7 @@
           <w:sz w:val="22"/>
           <w:szCs w:val="22"/>
         </w:rPr>
-        <w:t xml:space="preserve">Using </w:t>
-      </w:r>
-      <w:proofErr w:type="spellStart"/>
-      <w:r>
-        <w:rPr>
-          <w:sz w:val="22"/>
-          <w:szCs w:val="22"/>
-        </w:rPr>
-        <w:t>MeshLab</w:t>
-      </w:r>
-      <w:proofErr w:type="spellEnd"/>
-      <w:r>
-        <w:rPr>
-          <w:sz w:val="22"/>
-          <w:szCs w:val="22"/>
-        </w:rPr>
-        <w:t xml:space="preserve">, generate </w:t>
+        <w:t xml:space="preserve">Using MeshLab, generate </w:t>
       </w:r>
       <w:r>
         <w:rPr>
@@ -2233,23 +2193,7 @@
           <w:sz w:val="22"/>
           <w:szCs w:val="22"/>
         </w:rPr>
-        <w:t xml:space="preserve">Open </w:t>
-      </w:r>
-      <w:proofErr w:type="spellStart"/>
-      <w:r>
-        <w:rPr>
-          <w:sz w:val="22"/>
-          <w:szCs w:val="22"/>
-        </w:rPr>
-        <w:t>MeshLab</w:t>
-      </w:r>
-      <w:proofErr w:type="spellEnd"/>
-      <w:r>
-        <w:rPr>
-          <w:sz w:val="22"/>
-          <w:szCs w:val="22"/>
-        </w:rPr>
-        <w:t xml:space="preserve"> (without opening a model). This will open it with an empty “project”</w:t>
+        <w:t>Open MeshLab (without opening a model). This will open it with an empty “project”</w:t>
       </w:r>
     </w:p>
     <w:p>
@@ -2297,25 +2241,7 @@
           <w:sz w:val="22"/>
           <w:szCs w:val="22"/>
         </w:rPr>
-        <w:t xml:space="preserve">Hybrid </w:t>
-      </w:r>
-      <w:proofErr w:type="spellStart"/>
-      <w:r>
-        <w:rPr>
-          <w:b/>
-          <w:sz w:val="22"/>
-          <w:szCs w:val="22"/>
-        </w:rPr>
-        <w:t>multifractal</w:t>
-      </w:r>
-      <w:proofErr w:type="spellEnd"/>
-      <w:r>
-        <w:rPr>
-          <w:b/>
-          <w:sz w:val="22"/>
-          <w:szCs w:val="22"/>
-        </w:rPr>
-        <w:t xml:space="preserve"> terrain</w:t>
+        <w:t>Hybrid multifractal terrain</w:t>
       </w:r>
       <w:r>
         <w:rPr>
@@ -2453,7 +2379,7 @@
           <w:lang w:val="en-US" w:eastAsia="en-US"/>
         </w:rPr>
         <w:drawing>
-          <wp:anchor distT="0" distB="0" distL="114300" distR="114300" simplePos="0" relativeHeight="251657216" behindDoc="1" locked="0" layoutInCell="1" allowOverlap="1">
+          <wp:anchor distT="0" distB="0" distL="114300" distR="114300" simplePos="0" relativeHeight="251657216" behindDoc="1" locked="0" layoutInCell="1" allowOverlap="1" wp14:anchorId="3C108012" wp14:editId="600DF4A0">
             <wp:simplePos x="0" y="0"/>
             <wp:positionH relativeFrom="column">
               <wp:posOffset>4460644</wp:posOffset>
@@ -2489,7 +2415,7 @@
                     <a:blip r:embed="rId11" cstate="print">
                       <a:extLst>
                         <a:ext uri="{28A0092B-C50C-407E-A947-70E740481C1C}">
-                          <a14:useLocalDpi xmlns:a14="http://schemas.microsoft.com/office/drawing/2010/main" xmlns:wps="http://schemas.microsoft.com/office/word/2010/wordprocessingShape" xmlns:wpi="http://schemas.microsoft.com/office/word/2010/wordprocessingInk" xmlns:wpg="http://schemas.microsoft.com/office/word/2010/wordprocessingGroup" xmlns:w16se="http://schemas.microsoft.com/office/word/2015/wordml/symex" xmlns:w15="http://schemas.microsoft.com/office/word/2012/wordml" xmlns:w14="http://schemas.microsoft.com/office/word/2010/wordml" xmlns:w="http://schemas.openxmlformats.org/wordprocessingml/2006/main" xmlns:w10="urn:schemas-microsoft-com:office:word" xmlns:wp14="http://schemas.microsoft.com/office/word/2010/wordprocessingDrawing" xmlns:v="urn:schemas-microsoft-com:vml" xmlns:o="urn:schemas-microsoft-com:office:office" xmlns:mc="http://schemas.openxmlformats.org/markup-compatibility/2006" xmlns:cx1="http://schemas.microsoft.com/office/drawing/2015/9/8/chartex" xmlns:cx="http://schemas.microsoft.com/office/drawing/2014/chartex" xmlns:wpc="http://schemas.microsoft.com/office/word/2010/wordprocessingCanvas" xmlns="" val="0"/>
+                          <a14:useLocalDpi xmlns:a14="http://schemas.microsoft.com/office/drawing/2010/main" val="0"/>
                         </a:ext>
                       </a:extLst>
                     </a:blip>
@@ -2619,21 +2545,12 @@
           <w:szCs w:val="22"/>
         </w:rPr>
       </w:pPr>
-      <w:proofErr w:type="spellStart"/>
-      <w:r>
-        <w:rPr>
-          <w:sz w:val="22"/>
-          <w:szCs w:val="22"/>
-        </w:rPr>
-        <w:t>MeshLab</w:t>
-      </w:r>
-      <w:proofErr w:type="spellEnd"/>
-      <w:r>
-        <w:rPr>
-          <w:sz w:val="22"/>
-          <w:szCs w:val="22"/>
-        </w:rPr>
-        <w:t xml:space="preserve"> assumes that “up” is “z”, so we need to adjust this. Turn on the “axis” drawing by choosing “Render”, “Show Axis”</w:t>
+      <w:r>
+        <w:rPr>
+          <w:sz w:val="22"/>
+          <w:szCs w:val="22"/>
+        </w:rPr>
+        <w:t>MeshLab assumes that “up” is “z”, so we need to adjust this. Turn on the “axis” drawing by choosing “Render”, “Show Axis”</w:t>
       </w:r>
       <w:r>
         <w:rPr>
@@ -2900,7 +2817,7 @@
         </w:rPr>
         <w:lastRenderedPageBreak/>
         <w:drawing>
-          <wp:anchor distT="0" distB="0" distL="114300" distR="114300" simplePos="0" relativeHeight="251660288" behindDoc="1" locked="0" layoutInCell="1" allowOverlap="1">
+          <wp:anchor distT="0" distB="0" distL="114300" distR="114300" simplePos="0" relativeHeight="251660288" behindDoc="1" locked="0" layoutInCell="1" allowOverlap="1" wp14:anchorId="126E7FE9" wp14:editId="342DC2B2">
             <wp:simplePos x="0" y="0"/>
             <wp:positionH relativeFrom="column">
               <wp:posOffset>4323080</wp:posOffset>
@@ -2936,7 +2853,7 @@
                     <a:blip r:embed="rId12" cstate="print">
                       <a:extLst>
                         <a:ext uri="{28A0092B-C50C-407E-A947-70E740481C1C}">
-                          <a14:useLocalDpi xmlns:a14="http://schemas.microsoft.com/office/drawing/2010/main" xmlns:wps="http://schemas.microsoft.com/office/word/2010/wordprocessingShape" xmlns:wpi="http://schemas.microsoft.com/office/word/2010/wordprocessingInk" xmlns:wpg="http://schemas.microsoft.com/office/word/2010/wordprocessingGroup" xmlns:w16se="http://schemas.microsoft.com/office/word/2015/wordml/symex" xmlns:w15="http://schemas.microsoft.com/office/word/2012/wordml" xmlns:w14="http://schemas.microsoft.com/office/word/2010/wordml" xmlns:w="http://schemas.openxmlformats.org/wordprocessingml/2006/main" xmlns:w10="urn:schemas-microsoft-com:office:word" xmlns:wp14="http://schemas.microsoft.com/office/word/2010/wordprocessingDrawing" xmlns:v="urn:schemas-microsoft-com:vml" xmlns:o="urn:schemas-microsoft-com:office:office" xmlns:mc="http://schemas.openxmlformats.org/markup-compatibility/2006" xmlns:cx1="http://schemas.microsoft.com/office/drawing/2015/9/8/chartex" xmlns:cx="http://schemas.microsoft.com/office/drawing/2014/chartex" xmlns:wpc="http://schemas.microsoft.com/office/word/2010/wordprocessingCanvas" xmlns="" val="0"/>
+                          <a14:useLocalDpi xmlns:a14="http://schemas.microsoft.com/office/drawing/2010/main" val="0"/>
                         </a:ext>
                       </a:extLst>
                     </a:blip>
@@ -3040,7 +2957,7 @@
           <w:szCs w:val="22"/>
         </w:rPr>
         <w:br/>
-        <w:t xml:space="preserve">Place 10 robots (bunny models or equivalent) in random location in the “world”. They should be placed so that the </w:t>
+        <w:t xml:space="preserve">Place 10 robots (bunny models or equivalent) in random location in the “world”. They should be placed so that the base of the bunny models </w:t>
       </w:r>
       <w:proofErr w:type="gramStart"/>
       <w:r>
@@ -3048,7 +2965,7 @@
           <w:sz w:val="22"/>
           <w:szCs w:val="22"/>
         </w:rPr>
-        <w:t>base of the bunny models are</w:t>
+        <w:t>are</w:t>
       </w:r>
       <w:proofErr w:type="gramEnd"/>
       <w:r>
@@ -3085,22 +3002,7 @@
           <w:szCs w:val="22"/>
         </w:rPr>
         <w:br/>
-      </w:r>
-      <w:proofErr w:type="gramStart"/>
-      <w:r>
-        <w:rPr>
-          <w:sz w:val="22"/>
-          <w:szCs w:val="22"/>
-        </w:rPr>
-        <w:t>This</w:t>
-      </w:r>
-      <w:proofErr w:type="gramEnd"/>
-      <w:r>
-        <w:rPr>
-          <w:sz w:val="22"/>
-          <w:szCs w:val="22"/>
-        </w:rPr>
-        <w:t xml:space="preserve"> model will be the “arena” where the robots fight. </w:t>
+        <w:t xml:space="preserve">This model will be the “arena” where the robots fight. </w:t>
       </w:r>
       <w:r>
         <w:rPr>
@@ -3220,7 +3122,7 @@
         <w:tblStyle w:val="TableGrid"/>
         <w:tblW w:w="0" w:type="auto"/>
         <w:jc w:val="center"/>
-        <w:tblLook w:val="04A0"/>
+        <w:tblLook w:val="04A0" w:firstRow="1" w:lastRow="0" w:firstColumn="1" w:lastColumn="0" w:noHBand="0" w:noVBand="1"/>
       </w:tblPr>
       <w:tblGrid>
         <w:gridCol w:w="1242"/>
@@ -3937,7 +3839,7 @@
           <w:lang w:val="en-US" w:eastAsia="en-US"/>
         </w:rPr>
         <w:drawing>
-          <wp:anchor distT="0" distB="0" distL="114300" distR="114300" simplePos="0" relativeHeight="251662336" behindDoc="1" locked="0" layoutInCell="1" allowOverlap="1">
+          <wp:anchor distT="0" distB="0" distL="114300" distR="114300" simplePos="0" relativeHeight="251662336" behindDoc="1" locked="0" layoutInCell="1" allowOverlap="1" wp14:anchorId="5A92F137" wp14:editId="523CC0EB">
             <wp:simplePos x="0" y="0"/>
             <wp:positionH relativeFrom="column">
               <wp:posOffset>4474845</wp:posOffset>
@@ -3973,7 +3875,7 @@
                     <a:blip r:embed="rId14" cstate="print">
                       <a:extLst>
                         <a:ext uri="{28A0092B-C50C-407E-A947-70E740481C1C}">
-                          <a14:useLocalDpi xmlns:a14="http://schemas.microsoft.com/office/drawing/2010/main" xmlns:wps="http://schemas.microsoft.com/office/word/2010/wordprocessingShape" xmlns:wpi="http://schemas.microsoft.com/office/word/2010/wordprocessingInk" xmlns:wpg="http://schemas.microsoft.com/office/word/2010/wordprocessingGroup" xmlns:w16se="http://schemas.microsoft.com/office/word/2015/wordml/symex" xmlns:w15="http://schemas.microsoft.com/office/word/2012/wordml" xmlns:w14="http://schemas.microsoft.com/office/word/2010/wordml" xmlns:w="http://schemas.openxmlformats.org/wordprocessingml/2006/main" xmlns:w10="urn:schemas-microsoft-com:office:word" xmlns:wp14="http://schemas.microsoft.com/office/word/2010/wordprocessingDrawing" xmlns:v="urn:schemas-microsoft-com:vml" xmlns:o="urn:schemas-microsoft-com:office:office" xmlns:mc="http://schemas.openxmlformats.org/markup-compatibility/2006" xmlns:cx1="http://schemas.microsoft.com/office/drawing/2015/9/8/chartex" xmlns:cx="http://schemas.microsoft.com/office/drawing/2014/chartex" xmlns:wpc="http://schemas.microsoft.com/office/word/2010/wordprocessingCanvas" xmlns="" val="0"/>
+                          <a14:useLocalDpi xmlns:a14="http://schemas.microsoft.com/office/drawing/2010/main" val="0"/>
                         </a:ext>
                       </a:extLst>
                     </a:blip>
@@ -4394,7 +4296,23 @@
           <w:sz w:val="22"/>
           <w:szCs w:val="22"/>
         </w:rPr>
-        <w:t xml:space="preserve"> = Target.xyz – robotWeapon.xyz;</w:t>
+        <w:t xml:space="preserve"> = </w:t>
+      </w:r>
+      <w:proofErr w:type="spellStart"/>
+      <w:r>
+        <w:rPr>
+          <w:sz w:val="22"/>
+          <w:szCs w:val="22"/>
+        </w:rPr>
+        <w:t>Target.xyz</w:t>
+      </w:r>
+      <w:proofErr w:type="spellEnd"/>
+      <w:r>
+        <w:rPr>
+          <w:sz w:val="22"/>
+          <w:szCs w:val="22"/>
+        </w:rPr>
+        <w:t xml:space="preserve"> – robotWeapon.xyz;</w:t>
       </w:r>
       <w:r>
         <w:rPr>
@@ -5098,22 +5016,7 @@
           <w:szCs w:val="22"/>
         </w:rPr>
         <w:br/>
-      </w:r>
-      <w:proofErr w:type="gramStart"/>
-      <w:r>
-        <w:rPr>
-          <w:sz w:val="22"/>
-          <w:szCs w:val="22"/>
-        </w:rPr>
-        <w:t>Robots teleport instantly.</w:t>
-      </w:r>
-      <w:proofErr w:type="gramEnd"/>
-      <w:r>
-        <w:rPr>
-          <w:sz w:val="22"/>
-          <w:szCs w:val="22"/>
-        </w:rPr>
-        <w:t xml:space="preserve"> If a robot teleports, place that robot at the new location. </w:t>
+        <w:t xml:space="preserve">Robots teleport instantly. If a robot teleports, place that robot at the new location. </w:t>
       </w:r>
       <w:r>
         <w:rPr>
@@ -5223,23 +5126,7 @@
           <w:sz w:val="22"/>
           <w:szCs w:val="22"/>
         </w:rPr>
-        <w:t xml:space="preserve">of the simulation. Keep in mind that the </w:t>
-      </w:r>
-      <w:proofErr w:type="gramStart"/>
-      <w:r>
-        <w:rPr>
-          <w:sz w:val="22"/>
-          <w:szCs w:val="22"/>
-        </w:rPr>
-        <w:t>Update(</w:t>
-      </w:r>
-      <w:proofErr w:type="gramEnd"/>
-      <w:r>
-        <w:rPr>
-          <w:sz w:val="22"/>
-          <w:szCs w:val="22"/>
-        </w:rPr>
-        <w:t xml:space="preserve">) is the render update, which would happen many times (usually 60) a second, so you will have to scale that value per frame (you can either determine the </w:t>
+        <w:t xml:space="preserve">of the simulation. Keep in mind that the Update() is the render update, which would happen many times (usually 60) a second, so you will have to scale that value per frame (you can either determine the </w:t>
       </w:r>
       <w:r>
         <w:rPr>
@@ -5334,7 +5221,23 @@
           <w:sz w:val="22"/>
           <w:szCs w:val="22"/>
         </w:rPr>
-        <w:t xml:space="preserve"> = Target.xyz – robotWeapon.xyz;</w:t>
+        <w:t xml:space="preserve"> = </w:t>
+      </w:r>
+      <w:proofErr w:type="spellStart"/>
+      <w:r>
+        <w:rPr>
+          <w:sz w:val="22"/>
+          <w:szCs w:val="22"/>
+        </w:rPr>
+        <w:t>Target.xyz</w:t>
+      </w:r>
+      <w:proofErr w:type="spellEnd"/>
+      <w:r>
+        <w:rPr>
+          <w:sz w:val="22"/>
+          <w:szCs w:val="22"/>
+        </w:rPr>
+        <w:t xml:space="preserve"> – robotWeapon.xyz;</w:t>
       </w:r>
       <w:r>
         <w:rPr>
@@ -5529,23 +5432,7 @@
           <w:szCs w:val="22"/>
         </w:rPr>
         <w:br/>
-        <w:t xml:space="preserve">At each step, change the Y value by some “gravity” acceleration. Pick some “per frame” value that looks reasonable; it will likely be quite small (gravity is 9.81 m/s/s on Earth, but keep in mind that this isn’t Earth and a </w:t>
-      </w:r>
-      <w:proofErr w:type="spellStart"/>
-      <w:r>
-        <w:rPr>
-          <w:sz w:val="22"/>
-          <w:szCs w:val="22"/>
-        </w:rPr>
-        <w:t>framerate</w:t>
-      </w:r>
-      <w:proofErr w:type="spellEnd"/>
-      <w:r>
-        <w:rPr>
-          <w:sz w:val="22"/>
-          <w:szCs w:val="22"/>
-        </w:rPr>
-        <w:t xml:space="preserve"> of 60 Hz will reduce this “per frame” step by 60x, so 9.81/60 </w:t>
+        <w:t xml:space="preserve">At each step, change the Y value by some “gravity” acceleration. Pick some “per frame” value that looks reasonable; it will likely be quite small (gravity is 9.81 m/s/s on Earth, but keep in mind that this isn’t Earth and a framerate of 60 Hz will reduce this “per frame” step by 60x, so 9.81/60 </w:t>
       </w:r>
       <w:r>
         <w:rPr>
@@ -5587,23 +5474,7 @@
           <w:sz w:val="22"/>
           <w:szCs w:val="22"/>
         </w:rPr>
-        <w:t xml:space="preserve">Like the “line of sight” calculation, you would loop through, starting at the location of the robot’s weapon, and moving the projectile (with the velocity and the acceleration) until it “hits the ground”. You can test for “hitting the ground” using the same technique you used for the “line of sight”: when the test point is “below” any triangle’s height, then </w:t>
-      </w:r>
-      <w:proofErr w:type="gramStart"/>
-      <w:r>
-        <w:rPr>
-          <w:sz w:val="22"/>
-          <w:szCs w:val="22"/>
-        </w:rPr>
-        <w:t>it’s</w:t>
-      </w:r>
-      <w:proofErr w:type="gramEnd"/>
-      <w:r>
-        <w:rPr>
-          <w:sz w:val="22"/>
-          <w:szCs w:val="22"/>
-        </w:rPr>
-        <w:t xml:space="preserve"> hit, and the ballistic trajectory is over. </w:t>
+        <w:t xml:space="preserve">Like the “line of sight” calculation, you would loop through, starting at the location of the robot’s weapon, and moving the projectile (with the velocity and the acceleration) until it “hits the ground”. You can test for “hitting the ground” using the same technique you used for the “line of sight”: when the test point is “below” any triangle’s height, then it’s hit, and the ballistic trajectory is over. </w:t>
       </w:r>
       <w:r>
         <w:rPr>
@@ -5810,7 +5681,7 @@
           <w:sz w:val="22"/>
           <w:szCs w:val="22"/>
         </w:rPr>
-        <w:t>i.e</w:t>
+        <w:t>i.e.</w:t>
       </w:r>
       <w:proofErr w:type="gramEnd"/>
       <w:r>
@@ -5818,7 +5689,7 @@
           <w:sz w:val="22"/>
           <w:szCs w:val="22"/>
         </w:rPr>
-        <w:t xml:space="preserve">. you don’t have to animate them “flying”. </w:t>
+        <w:t xml:space="preserve"> you don’t have to animate them “flying”. </w:t>
       </w:r>
       <w:r>
         <w:rPr>
@@ -5848,23 +5719,7 @@
           <w:sz w:val="22"/>
           <w:szCs w:val="22"/>
         </w:rPr>
-        <w:t xml:space="preserve"> try. When the ballistic weapon hits something, test to see how close the point was (comparing the distance from the attacking robot’s weapon and the target robot </w:t>
-      </w:r>
-      <w:proofErr w:type="spellStart"/>
-      <w:r>
-        <w:rPr>
-          <w:sz w:val="22"/>
-          <w:szCs w:val="22"/>
-        </w:rPr>
-        <w:t>vs</w:t>
-      </w:r>
-      <w:proofErr w:type="spellEnd"/>
-      <w:r>
-        <w:rPr>
-          <w:sz w:val="22"/>
-          <w:szCs w:val="22"/>
-        </w:rPr>
-        <w:t xml:space="preserve"> the distance from the attacking robot’s weapon and the impact point). If it “went long” (too far), reduce the Y speed (vertical speed) by 5% and try again. If it “fell short” (too close), then increase the Y speed (vertical speed) by 5% and try again. </w:t>
+        <w:t xml:space="preserve"> try. When the ballistic weapon hits something, test to see how close the point was (comparing the distance from the attacking robot’s weapon and the target robot vs the distance from the attacking robot’s weapon and the impact point). If it “went long” (too far), reduce the Y speed (vertical speed) by 5% and try again. If it “fell short” (too close), then increase the Y speed (vertical speed) by 5% and try again. </w:t>
       </w:r>
       <w:r>
         <w:rPr>
@@ -6006,23 +5861,7 @@
           <w:sz w:val="22"/>
           <w:szCs w:val="22"/>
         </w:rPr>
-        <w:t>“</w:t>
-      </w:r>
-      <w:proofErr w:type="gramStart"/>
-      <w:r>
-        <w:rPr>
-          <w:sz w:val="22"/>
-          <w:szCs w:val="22"/>
-        </w:rPr>
-        <w:t>ballistic</w:t>
-      </w:r>
-      <w:proofErr w:type="gramEnd"/>
-      <w:r>
-        <w:rPr>
-          <w:sz w:val="22"/>
-          <w:szCs w:val="22"/>
-        </w:rPr>
-        <w:t xml:space="preserve">” weapons explode when they hit the ground. Anything within the “blast radius” will be damaged by the appropriate amount. This can also include the robot that shot the weapon (self inflicted damage). </w:t>
+        <w:t xml:space="preserve">“ballistic” weapons explode when they hit the ground. Anything within the “blast radius” will be damaged by the appropriate amount. This can also include the robot that shot the weapon (self inflicted damage). </w:t>
       </w:r>
     </w:p>
     <w:p>
@@ -6236,23 +6075,7 @@
           <w:sz w:val="22"/>
           <w:szCs w:val="22"/>
         </w:rPr>
-        <w:t xml:space="preserve">Add a 10% chance that a robot will be created with a “rocket” </w:t>
-      </w:r>
-      <w:proofErr w:type="gramStart"/>
-      <w:r>
-        <w:rPr>
-          <w:sz w:val="22"/>
-          <w:szCs w:val="22"/>
-        </w:rPr>
-        <w:t>weapon,</w:t>
-      </w:r>
-      <w:proofErr w:type="gramEnd"/>
-      <w:r>
-        <w:rPr>
-          <w:sz w:val="22"/>
-          <w:szCs w:val="22"/>
-        </w:rPr>
-        <w:t xml:space="preserve"> it takes 10 seconds between shots and delivers 30% damage in a “blast radius” of 7.5 x the size of the robots. </w:t>
+        <w:t xml:space="preserve">Add a 10% chance that a robot will be created with a “rocket” weapon, it takes 10 seconds between shots and delivers 30% damage in a “blast radius” of 7.5 x the size of the robots. </w:t>
       </w:r>
       <w:r>
         <w:rPr>
@@ -6494,7 +6317,7 @@
 </file>
 
 <file path=word/endnotes.xml><?xml version="1.0" encoding="utf-8"?>
-<w:endnotes xmlns:ve="http://schemas.openxmlformats.org/markup-compatibility/2006" xmlns:o="urn:schemas-microsoft-com:office:office" xmlns:r="http://schemas.openxmlformats.org/officeDocument/2006/relationships" xmlns:m="http://schemas.openxmlformats.org/officeDocument/2006/math" xmlns:v="urn:schemas-microsoft-com:vml" xmlns:wp="http://schemas.openxmlformats.org/drawingml/2006/wordprocessingDrawing" xmlns:w10="urn:schemas-microsoft-com:office:word" xmlns:w="http://schemas.openxmlformats.org/wordprocessingml/2006/main" xmlns:wne="http://schemas.microsoft.com/office/word/2006/wordml">
+<w:endnotes xmlns:wpc="http://schemas.microsoft.com/office/word/2010/wordprocessingCanvas" xmlns:cx="http://schemas.microsoft.com/office/drawing/2014/chartex" xmlns:cx1="http://schemas.microsoft.com/office/drawing/2015/9/8/chartex" xmlns:cx2="http://schemas.microsoft.com/office/drawing/2015/10/21/chartex" xmlns:cx3="http://schemas.microsoft.com/office/drawing/2016/5/9/chartex" xmlns:cx4="http://schemas.microsoft.com/office/drawing/2016/5/10/chartex" xmlns:cx5="http://schemas.microsoft.com/office/drawing/2016/5/11/chartex" xmlns:cx6="http://schemas.microsoft.com/office/drawing/2016/5/12/chartex" xmlns:cx7="http://schemas.microsoft.com/office/drawing/2016/5/13/chartex" xmlns:cx8="http://schemas.microsoft.com/office/drawing/2016/5/14/chartex" xmlns:mc="http://schemas.openxmlformats.org/markup-compatibility/2006" xmlns:aink="http://schemas.microsoft.com/office/drawing/2016/ink" xmlns:am3d="http://schemas.microsoft.com/office/drawing/2017/model3d" xmlns:o="urn:schemas-microsoft-com:office:office" xmlns:oel="http://schemas.microsoft.com/office/2019/extlst" xmlns:r="http://schemas.openxmlformats.org/officeDocument/2006/relationships" xmlns:m="http://schemas.openxmlformats.org/officeDocument/2006/math" xmlns:v="urn:schemas-microsoft-com:vml" xmlns:wp14="http://schemas.microsoft.com/office/word/2010/wordprocessingDrawing" xmlns:wp="http://schemas.openxmlformats.org/drawingml/2006/wordprocessingDrawing" xmlns:w10="urn:schemas-microsoft-com:office:word" xmlns:w="http://schemas.openxmlformats.org/wordprocessingml/2006/main" xmlns:w14="http://schemas.microsoft.com/office/word/2010/wordml" xmlns:w15="http://schemas.microsoft.com/office/word/2012/wordml" xmlns:w16cex="http://schemas.microsoft.com/office/word/2018/wordml/cex" xmlns:w16cid="http://schemas.microsoft.com/office/word/2016/wordml/cid" xmlns:w16="http://schemas.microsoft.com/office/word/2018/wordml" xmlns:w16sdtdh="http://schemas.microsoft.com/office/word/2020/wordml/sdtdatahash" xmlns:w16se="http://schemas.microsoft.com/office/word/2015/wordml/symex" xmlns:wpg="http://schemas.microsoft.com/office/word/2010/wordprocessingGroup" xmlns:wpi="http://schemas.microsoft.com/office/word/2010/wordprocessingInk" xmlns:wne="http://schemas.microsoft.com/office/word/2006/wordml" xmlns:wps="http://schemas.microsoft.com/office/word/2010/wordprocessingShape" mc:Ignorable="w14 w15 w16se w16cid w16 w16cex w16sdtdh wp14">
   <w:endnote w:type="separator" w:id="-1">
     <w:p>
       <w:r>
@@ -6513,7 +6336,7 @@
 </file>
 
 <file path=word/footer1.xml><?xml version="1.0" encoding="utf-8"?>
-<w:ftr xmlns:ve="http://schemas.openxmlformats.org/markup-compatibility/2006" xmlns:o="urn:schemas-microsoft-com:office:office" xmlns:r="http://schemas.openxmlformats.org/officeDocument/2006/relationships" xmlns:m="http://schemas.openxmlformats.org/officeDocument/2006/math" xmlns:v="urn:schemas-microsoft-com:vml" xmlns:wp="http://schemas.openxmlformats.org/drawingml/2006/wordprocessingDrawing" xmlns:w10="urn:schemas-microsoft-com:office:word" xmlns:w="http://schemas.openxmlformats.org/wordprocessingml/2006/main" xmlns:wne="http://schemas.microsoft.com/office/word/2006/wordml">
+<w:ftr xmlns:wpc="http://schemas.microsoft.com/office/word/2010/wordprocessingCanvas" xmlns:cx="http://schemas.microsoft.com/office/drawing/2014/chartex" xmlns:cx1="http://schemas.microsoft.com/office/drawing/2015/9/8/chartex" xmlns:cx2="http://schemas.microsoft.com/office/drawing/2015/10/21/chartex" xmlns:cx3="http://schemas.microsoft.com/office/drawing/2016/5/9/chartex" xmlns:cx4="http://schemas.microsoft.com/office/drawing/2016/5/10/chartex" xmlns:cx5="http://schemas.microsoft.com/office/drawing/2016/5/11/chartex" xmlns:cx6="http://schemas.microsoft.com/office/drawing/2016/5/12/chartex" xmlns:cx7="http://schemas.microsoft.com/office/drawing/2016/5/13/chartex" xmlns:cx8="http://schemas.microsoft.com/office/drawing/2016/5/14/chartex" xmlns:mc="http://schemas.openxmlformats.org/markup-compatibility/2006" xmlns:aink="http://schemas.microsoft.com/office/drawing/2016/ink" xmlns:am3d="http://schemas.microsoft.com/office/drawing/2017/model3d" xmlns:o="urn:schemas-microsoft-com:office:office" xmlns:oel="http://schemas.microsoft.com/office/2019/extlst" xmlns:r="http://schemas.openxmlformats.org/officeDocument/2006/relationships" xmlns:m="http://schemas.openxmlformats.org/officeDocument/2006/math" xmlns:v="urn:schemas-microsoft-com:vml" xmlns:wp14="http://schemas.microsoft.com/office/word/2010/wordprocessingDrawing" xmlns:wp="http://schemas.openxmlformats.org/drawingml/2006/wordprocessingDrawing" xmlns:w10="urn:schemas-microsoft-com:office:word" xmlns:w="http://schemas.openxmlformats.org/wordprocessingml/2006/main" xmlns:w14="http://schemas.microsoft.com/office/word/2010/wordml" xmlns:w15="http://schemas.microsoft.com/office/word/2012/wordml" xmlns:w16cex="http://schemas.microsoft.com/office/word/2018/wordml/cex" xmlns:w16cid="http://schemas.microsoft.com/office/word/2016/wordml/cid" xmlns:w16="http://schemas.microsoft.com/office/word/2018/wordml" xmlns:w16sdtdh="http://schemas.microsoft.com/office/word/2020/wordml/sdtdatahash" xmlns:w16se="http://schemas.microsoft.com/office/word/2015/wordml/symex" xmlns:wpg="http://schemas.microsoft.com/office/word/2010/wordprocessingGroup" xmlns:wpi="http://schemas.microsoft.com/office/word/2010/wordprocessingInk" xmlns:wne="http://schemas.microsoft.com/office/word/2006/wordml" xmlns:wps="http://schemas.microsoft.com/office/word/2010/wordprocessingShape" mc:Ignorable="w14 w15 w16se w16cid w16 w16cex w16sdtdh wp14">
   <w:p>
     <w:pPr>
       <w:pStyle w:val="Footer"/>
@@ -6598,7 +6421,7 @@
 </file>
 
 <file path=word/footnotes.xml><?xml version="1.0" encoding="utf-8"?>
-<w:footnotes xmlns:ve="http://schemas.openxmlformats.org/markup-compatibility/2006" xmlns:o="urn:schemas-microsoft-com:office:office" xmlns:r="http://schemas.openxmlformats.org/officeDocument/2006/relationships" xmlns:m="http://schemas.openxmlformats.org/officeDocument/2006/math" xmlns:v="urn:schemas-microsoft-com:vml" xmlns:wp="http://schemas.openxmlformats.org/drawingml/2006/wordprocessingDrawing" xmlns:w10="urn:schemas-microsoft-com:office:word" xmlns:w="http://schemas.openxmlformats.org/wordprocessingml/2006/main" xmlns:wne="http://schemas.microsoft.com/office/word/2006/wordml">
+<w:footnotes xmlns:wpc="http://schemas.microsoft.com/office/word/2010/wordprocessingCanvas" xmlns:cx="http://schemas.microsoft.com/office/drawing/2014/chartex" xmlns:cx1="http://schemas.microsoft.com/office/drawing/2015/9/8/chartex" xmlns:cx2="http://schemas.microsoft.com/office/drawing/2015/10/21/chartex" xmlns:cx3="http://schemas.microsoft.com/office/drawing/2016/5/9/chartex" xmlns:cx4="http://schemas.microsoft.com/office/drawing/2016/5/10/chartex" xmlns:cx5="http://schemas.microsoft.com/office/drawing/2016/5/11/chartex" xmlns:cx6="http://schemas.microsoft.com/office/drawing/2016/5/12/chartex" xmlns:cx7="http://schemas.microsoft.com/office/drawing/2016/5/13/chartex" xmlns:cx8="http://schemas.microsoft.com/office/drawing/2016/5/14/chartex" xmlns:mc="http://schemas.openxmlformats.org/markup-compatibility/2006" xmlns:aink="http://schemas.microsoft.com/office/drawing/2016/ink" xmlns:am3d="http://schemas.microsoft.com/office/drawing/2017/model3d" xmlns:o="urn:schemas-microsoft-com:office:office" xmlns:oel="http://schemas.microsoft.com/office/2019/extlst" xmlns:r="http://schemas.openxmlformats.org/officeDocument/2006/relationships" xmlns:m="http://schemas.openxmlformats.org/officeDocument/2006/math" xmlns:v="urn:schemas-microsoft-com:vml" xmlns:wp14="http://schemas.microsoft.com/office/word/2010/wordprocessingDrawing" xmlns:wp="http://schemas.openxmlformats.org/drawingml/2006/wordprocessingDrawing" xmlns:w10="urn:schemas-microsoft-com:office:word" xmlns:w="http://schemas.openxmlformats.org/wordprocessingml/2006/main" xmlns:w14="http://schemas.microsoft.com/office/word/2010/wordml" xmlns:w15="http://schemas.microsoft.com/office/word/2012/wordml" xmlns:w16cex="http://schemas.microsoft.com/office/word/2018/wordml/cex" xmlns:w16cid="http://schemas.microsoft.com/office/word/2016/wordml/cid" xmlns:w16="http://schemas.microsoft.com/office/word/2018/wordml" xmlns:w16sdtdh="http://schemas.microsoft.com/office/word/2020/wordml/sdtdatahash" xmlns:w16se="http://schemas.microsoft.com/office/word/2015/wordml/symex" xmlns:wpg="http://schemas.microsoft.com/office/word/2010/wordprocessingGroup" xmlns:wpi="http://schemas.microsoft.com/office/word/2010/wordprocessingInk" xmlns:wne="http://schemas.microsoft.com/office/word/2006/wordml" xmlns:wps="http://schemas.microsoft.com/office/word/2010/wordprocessingShape" mc:Ignorable="w14 w15 w16se w16cid w16 w16cex w16sdtdh wp14">
   <w:footnote w:type="separator" w:id="-1">
     <w:p>
       <w:r>
@@ -6617,8 +6440,8 @@
 </file>
 
 <file path=word/numbering.xml><?xml version="1.0" encoding="utf-8"?>
-<w:numbering xmlns:ve="http://schemas.openxmlformats.org/markup-compatibility/2006" xmlns:o="urn:schemas-microsoft-com:office:office" xmlns:r="http://schemas.openxmlformats.org/officeDocument/2006/relationships" xmlns:m="http://schemas.openxmlformats.org/officeDocument/2006/math" xmlns:v="urn:schemas-microsoft-com:vml" xmlns:wp="http://schemas.openxmlformats.org/drawingml/2006/wordprocessingDrawing" xmlns:w10="urn:schemas-microsoft-com:office:word" xmlns:w="http://schemas.openxmlformats.org/wordprocessingml/2006/main" xmlns:wne="http://schemas.microsoft.com/office/word/2006/wordml">
-  <w:abstractNum w:abstractNumId="0">
+<w:numbering xmlns:wpc="http://schemas.microsoft.com/office/word/2010/wordprocessingCanvas" xmlns:cx="http://schemas.microsoft.com/office/drawing/2014/chartex" xmlns:cx1="http://schemas.microsoft.com/office/drawing/2015/9/8/chartex" xmlns:cx2="http://schemas.microsoft.com/office/drawing/2015/10/21/chartex" xmlns:cx3="http://schemas.microsoft.com/office/drawing/2016/5/9/chartex" xmlns:cx4="http://schemas.microsoft.com/office/drawing/2016/5/10/chartex" xmlns:cx5="http://schemas.microsoft.com/office/drawing/2016/5/11/chartex" xmlns:cx6="http://schemas.microsoft.com/office/drawing/2016/5/12/chartex" xmlns:cx7="http://schemas.microsoft.com/office/drawing/2016/5/13/chartex" xmlns:cx8="http://schemas.microsoft.com/office/drawing/2016/5/14/chartex" xmlns:mc="http://schemas.openxmlformats.org/markup-compatibility/2006" xmlns:aink="http://schemas.microsoft.com/office/drawing/2016/ink" xmlns:am3d="http://schemas.microsoft.com/office/drawing/2017/model3d" xmlns:o="urn:schemas-microsoft-com:office:office" xmlns:oel="http://schemas.microsoft.com/office/2019/extlst" xmlns:r="http://schemas.openxmlformats.org/officeDocument/2006/relationships" xmlns:m="http://schemas.openxmlformats.org/officeDocument/2006/math" xmlns:v="urn:schemas-microsoft-com:vml" xmlns:wp14="http://schemas.microsoft.com/office/word/2010/wordprocessingDrawing" xmlns:wp="http://schemas.openxmlformats.org/drawingml/2006/wordprocessingDrawing" xmlns:w10="urn:schemas-microsoft-com:office:word" xmlns:w="http://schemas.openxmlformats.org/wordprocessingml/2006/main" xmlns:w14="http://schemas.microsoft.com/office/word/2010/wordml" xmlns:w15="http://schemas.microsoft.com/office/word/2012/wordml" xmlns:w16cex="http://schemas.microsoft.com/office/word/2018/wordml/cex" xmlns:w16cid="http://schemas.microsoft.com/office/word/2016/wordml/cid" xmlns:w16="http://schemas.microsoft.com/office/word/2018/wordml" xmlns:w16sdtdh="http://schemas.microsoft.com/office/word/2020/wordml/sdtdatahash" xmlns:w16se="http://schemas.microsoft.com/office/word/2015/wordml/symex" xmlns:wpg="http://schemas.microsoft.com/office/word/2010/wordprocessingGroup" xmlns:wpi="http://schemas.microsoft.com/office/word/2010/wordprocessingInk" xmlns:wne="http://schemas.microsoft.com/office/word/2006/wordml" xmlns:wps="http://schemas.microsoft.com/office/word/2010/wordprocessingShape" mc:Ignorable="w14 w15 w16se w16cid w16 w16cex w16sdtdh wp14">
+  <w:abstractNum w:abstractNumId="0" w15:restartNumberingAfterBreak="0">
     <w:nsid w:val="00000001"/>
     <w:multiLevelType w:val="multilevel"/>
     <w:tmpl w:val="59301536"/>
@@ -6745,7 +6568,7 @@
       </w:pPr>
     </w:lvl>
   </w:abstractNum>
-  <w:abstractNum w:abstractNumId="1">
+  <w:abstractNum w:abstractNumId="1" w15:restartNumberingAfterBreak="0">
     <w:nsid w:val="0F1A7BB4"/>
     <w:multiLevelType w:val="hybridMultilevel"/>
     <w:tmpl w:val="FA88E1F4"/>
@@ -6858,7 +6681,7 @@
       </w:rPr>
     </w:lvl>
   </w:abstractNum>
-  <w:abstractNum w:abstractNumId="2">
+  <w:abstractNum w:abstractNumId="2" w15:restartNumberingAfterBreak="0">
     <w:nsid w:val="104970D4"/>
     <w:multiLevelType w:val="hybridMultilevel"/>
     <w:tmpl w:val="702CE368"/>
@@ -6971,7 +6794,7 @@
       </w:rPr>
     </w:lvl>
   </w:abstractNum>
-  <w:abstractNum w:abstractNumId="3">
+  <w:abstractNum w:abstractNumId="3" w15:restartNumberingAfterBreak="0">
     <w:nsid w:val="1E3C0F5C"/>
     <w:multiLevelType w:val="hybridMultilevel"/>
     <w:tmpl w:val="FD0A0DE2"/>
@@ -7084,7 +6907,7 @@
       </w:rPr>
     </w:lvl>
   </w:abstractNum>
-  <w:abstractNum w:abstractNumId="4">
+  <w:abstractNum w:abstractNumId="4" w15:restartNumberingAfterBreak="0">
     <w:nsid w:val="2A0E0B28"/>
     <w:multiLevelType w:val="hybridMultilevel"/>
     <w:tmpl w:val="5726C7E8"/>
@@ -7176,7 +6999,7 @@
       </w:pPr>
     </w:lvl>
   </w:abstractNum>
-  <w:abstractNum w:abstractNumId="5">
+  <w:abstractNum w:abstractNumId="5" w15:restartNumberingAfterBreak="0">
     <w:nsid w:val="2E4F41B6"/>
     <w:multiLevelType w:val="hybridMultilevel"/>
     <w:tmpl w:val="6624EDAA"/>
@@ -7316,7 +7139,7 @@
       </w:rPr>
     </w:lvl>
   </w:abstractNum>
-  <w:abstractNum w:abstractNumId="6">
+  <w:abstractNum w:abstractNumId="6" w15:restartNumberingAfterBreak="0">
     <w:nsid w:val="37E76193"/>
     <w:multiLevelType w:val="hybridMultilevel"/>
     <w:tmpl w:val="2BFCF1EA"/>
@@ -7429,7 +7252,7 @@
       </w:rPr>
     </w:lvl>
   </w:abstractNum>
-  <w:abstractNum w:abstractNumId="7">
+  <w:abstractNum w:abstractNumId="7" w15:restartNumberingAfterBreak="0">
     <w:nsid w:val="41052BC3"/>
     <w:multiLevelType w:val="hybridMultilevel"/>
     <w:tmpl w:val="C764F542"/>
@@ -7521,7 +7344,7 @@
       </w:pPr>
     </w:lvl>
   </w:abstractNum>
-  <w:abstractNum w:abstractNumId="8">
+  <w:abstractNum w:abstractNumId="8" w15:restartNumberingAfterBreak="0">
     <w:nsid w:val="44C45807"/>
     <w:multiLevelType w:val="hybridMultilevel"/>
     <w:tmpl w:val="AA6C89A6"/>
@@ -7634,7 +7457,7 @@
       </w:rPr>
     </w:lvl>
   </w:abstractNum>
-  <w:abstractNum w:abstractNumId="9">
+  <w:abstractNum w:abstractNumId="9" w15:restartNumberingAfterBreak="0">
     <w:nsid w:val="4CCF6B04"/>
     <w:multiLevelType w:val="hybridMultilevel"/>
     <w:tmpl w:val="77AC88B2"/>
@@ -7729,7 +7552,7 @@
       </w:pPr>
     </w:lvl>
   </w:abstractNum>
-  <w:abstractNum w:abstractNumId="10">
+  <w:abstractNum w:abstractNumId="10" w15:restartNumberingAfterBreak="0">
     <w:nsid w:val="630202B2"/>
     <w:multiLevelType w:val="hybridMultilevel"/>
     <w:tmpl w:val="20E0A4BA"/>
@@ -7842,7 +7665,7 @@
       </w:rPr>
     </w:lvl>
   </w:abstractNum>
-  <w:abstractNum w:abstractNumId="11">
+  <w:abstractNum w:abstractNumId="11" w15:restartNumberingAfterBreak="0">
     <w:nsid w:val="7156330D"/>
     <w:multiLevelType w:val="hybridMultilevel"/>
     <w:tmpl w:val="61045448"/>
@@ -7955,7 +7778,7 @@
       </w:rPr>
     </w:lvl>
   </w:abstractNum>
-  <w:abstractNum w:abstractNumId="12">
+  <w:abstractNum w:abstractNumId="12" w15:restartNumberingAfterBreak="0">
     <w:nsid w:val="7BDD18E8"/>
     <w:multiLevelType w:val="hybridMultilevel"/>
     <w:tmpl w:val="946EEAFE"/>
@@ -8068,7 +7891,7 @@
       </w:rPr>
     </w:lvl>
   </w:abstractNum>
-  <w:abstractNum w:abstractNumId="13">
+  <w:abstractNum w:abstractNumId="13" w15:restartNumberingAfterBreak="0">
     <w:nsid w:val="7E2D664E"/>
     <w:multiLevelType w:val="hybridMultilevel"/>
     <w:tmpl w:val="016ABE9E"/>
@@ -8181,46 +8004,46 @@
       </w:rPr>
     </w:lvl>
   </w:abstractNum>
-  <w:num w:numId="1">
+  <w:num w:numId="1" w16cid:durableId="361444296">
     <w:abstractNumId w:val="0"/>
   </w:num>
-  <w:num w:numId="2">
+  <w:num w:numId="2" w16cid:durableId="1678338966">
     <w:abstractNumId w:val="5"/>
   </w:num>
-  <w:num w:numId="3">
+  <w:num w:numId="3" w16cid:durableId="1513910037">
     <w:abstractNumId w:val="4"/>
   </w:num>
-  <w:num w:numId="4">
+  <w:num w:numId="4" w16cid:durableId="1725983473">
     <w:abstractNumId w:val="8"/>
   </w:num>
-  <w:num w:numId="5">
+  <w:num w:numId="5" w16cid:durableId="828794110">
     <w:abstractNumId w:val="6"/>
   </w:num>
-  <w:num w:numId="6">
+  <w:num w:numId="6" w16cid:durableId="1571307286">
     <w:abstractNumId w:val="2"/>
   </w:num>
-  <w:num w:numId="7">
+  <w:num w:numId="7" w16cid:durableId="2044863255">
     <w:abstractNumId w:val="7"/>
   </w:num>
-  <w:num w:numId="8">
+  <w:num w:numId="8" w16cid:durableId="1389111523">
     <w:abstractNumId w:val="12"/>
   </w:num>
-  <w:num w:numId="9">
+  <w:num w:numId="9" w16cid:durableId="2125270428">
     <w:abstractNumId w:val="9"/>
   </w:num>
-  <w:num w:numId="10">
+  <w:num w:numId="10" w16cid:durableId="799762427">
     <w:abstractNumId w:val="10"/>
   </w:num>
-  <w:num w:numId="11">
+  <w:num w:numId="11" w16cid:durableId="1875145457">
     <w:abstractNumId w:val="11"/>
   </w:num>
-  <w:num w:numId="12">
+  <w:num w:numId="12" w16cid:durableId="347292851">
     <w:abstractNumId w:val="13"/>
   </w:num>
-  <w:num w:numId="13">
+  <w:num w:numId="13" w16cid:durableId="2028094967">
     <w:abstractNumId w:val="1"/>
   </w:num>
-  <w:num w:numId="14">
+  <w:num w:numId="14" w16cid:durableId="2127456689">
     <w:abstractNumId w:val="3"/>
   </w:num>
   <w:numIdMacAtCleanup w:val="4"/>
@@ -8228,7 +8051,7 @@
 </file>
 
 <file path=word/styles.xml><?xml version="1.0" encoding="utf-8"?>
-<w:styles xmlns:r="http://schemas.openxmlformats.org/officeDocument/2006/relationships" xmlns:w="http://schemas.openxmlformats.org/wordprocessingml/2006/main">
+<w:styles xmlns:mc="http://schemas.openxmlformats.org/markup-compatibility/2006" xmlns:r="http://schemas.openxmlformats.org/officeDocument/2006/relationships" xmlns:w="http://schemas.openxmlformats.org/wordprocessingml/2006/main" xmlns:w14="http://schemas.microsoft.com/office/word/2010/wordml" xmlns:w15="http://schemas.microsoft.com/office/word/2012/wordml" xmlns:w16cex="http://schemas.microsoft.com/office/word/2018/wordml/cex" xmlns:w16cid="http://schemas.microsoft.com/office/word/2016/wordml/cid" xmlns:w16="http://schemas.microsoft.com/office/word/2018/wordml" xmlns:w16sdtdh="http://schemas.microsoft.com/office/word/2020/wordml/sdtdatahash" xmlns:w16se="http://schemas.microsoft.com/office/word/2015/wordml/symex" mc:Ignorable="w14 w15 w16se w16cid w16 w16cex w16sdtdh">
   <w:docDefaults>
     <w:rPrDefault>
       <w:rPr>
@@ -8238,140 +8061,377 @@
     </w:rPrDefault>
     <w:pPrDefault/>
   </w:docDefaults>
-  <w:latentStyles w:defLockedState="0" w:defUIPriority="0" w:defSemiHidden="1" w:defUnhideWhenUsed="1" w:defQFormat="0" w:count="267">
-    <w:lsdException w:name="Normal" w:semiHidden="0" w:unhideWhenUsed="0" w:qFormat="1"/>
-    <w:lsdException w:name="heading 1" w:semiHidden="0" w:unhideWhenUsed="0" w:qFormat="1"/>
-    <w:lsdException w:name="heading 2" w:semiHidden="0" w:unhideWhenUsed="0" w:qFormat="1"/>
-    <w:lsdException w:name="heading 3" w:semiHidden="0" w:unhideWhenUsed="0" w:qFormat="1"/>
-    <w:lsdException w:name="heading 4" w:qFormat="1"/>
-    <w:lsdException w:name="heading 5" w:qFormat="1"/>
-    <w:lsdException w:name="heading 6" w:qFormat="1"/>
-    <w:lsdException w:name="heading 7" w:qFormat="1"/>
-    <w:lsdException w:name="heading 8" w:qFormat="1"/>
-    <w:lsdException w:name="heading 9" w:qFormat="1"/>
-    <w:lsdException w:name="caption" w:qFormat="1"/>
-    <w:lsdException w:name="List Number" w:semiHidden="0" w:unhideWhenUsed="0"/>
-    <w:lsdException w:name="List 4" w:semiHidden="0" w:unhideWhenUsed="0"/>
-    <w:lsdException w:name="List 5" w:semiHidden="0" w:unhideWhenUsed="0"/>
-    <w:lsdException w:name="Title" w:semiHidden="0" w:unhideWhenUsed="0" w:qFormat="1"/>
-    <w:lsdException w:name="Subtitle" w:semiHidden="0" w:unhideWhenUsed="0" w:qFormat="1"/>
-    <w:lsdException w:name="Salutation" w:semiHidden="0" w:unhideWhenUsed="0"/>
-    <w:lsdException w:name="Date" w:semiHidden="0" w:unhideWhenUsed="0"/>
-    <w:lsdException w:name="Body Text First Indent" w:semiHidden="0" w:unhideWhenUsed="0"/>
-    <w:lsdException w:name="Strong" w:semiHidden="0" w:unhideWhenUsed="0" w:qFormat="1"/>
-    <w:lsdException w:name="Emphasis" w:semiHidden="0" w:unhideWhenUsed="0" w:qFormat="1"/>
-    <w:lsdException w:name="Table Grid" w:semiHidden="0" w:unhideWhenUsed="0"/>
-    <w:lsdException w:name="Placeholder Text" w:uiPriority="99" w:unhideWhenUsed="0"/>
-    <w:lsdException w:name="No Spacing" w:semiHidden="0" w:uiPriority="1" w:unhideWhenUsed="0" w:qFormat="1"/>
-    <w:lsdException w:name="Light Shading" w:semiHidden="0" w:uiPriority="60" w:unhideWhenUsed="0"/>
-    <w:lsdException w:name="Light List" w:semiHidden="0" w:uiPriority="61" w:unhideWhenUsed="0"/>
-    <w:lsdException w:name="Light Grid" w:semiHidden="0" w:uiPriority="62" w:unhideWhenUsed="0"/>
-    <w:lsdException w:name="Medium Shading 1" w:semiHidden="0" w:uiPriority="63" w:unhideWhenUsed="0"/>
-    <w:lsdException w:name="Medium Shading 2" w:semiHidden="0" w:uiPriority="64" w:unhideWhenUsed="0"/>
-    <w:lsdException w:name="Medium List 1" w:semiHidden="0" w:uiPriority="65" w:unhideWhenUsed="0"/>
-    <w:lsdException w:name="Medium List 2" w:semiHidden="0" w:uiPriority="66" w:unhideWhenUsed="0"/>
-    <w:lsdException w:name="Medium Grid 1" w:semiHidden="0" w:uiPriority="67" w:unhideWhenUsed="0"/>
-    <w:lsdException w:name="Medium Grid 2" w:semiHidden="0" w:uiPriority="68" w:unhideWhenUsed="0"/>
-    <w:lsdException w:name="Medium Grid 3" w:semiHidden="0" w:uiPriority="69" w:unhideWhenUsed="0"/>
-    <w:lsdException w:name="Dark List" w:semiHidden="0" w:uiPriority="70" w:unhideWhenUsed="0"/>
-    <w:lsdException w:name="Colorful Shading" w:semiHidden="0" w:uiPriority="71" w:unhideWhenUsed="0"/>
-    <w:lsdException w:name="Colorful List" w:semiHidden="0" w:uiPriority="72" w:unhideWhenUsed="0"/>
-    <w:lsdException w:name="Colorful Grid" w:semiHidden="0" w:uiPriority="73" w:unhideWhenUsed="0"/>
-    <w:lsdException w:name="Light Shading Accent 1" w:semiHidden="0" w:uiPriority="60" w:unhideWhenUsed="0"/>
-    <w:lsdException w:name="Light List Accent 1" w:semiHidden="0" w:uiPriority="61" w:unhideWhenUsed="0"/>
-    <w:lsdException w:name="Light Grid Accent 1" w:semiHidden="0" w:uiPriority="62" w:unhideWhenUsed="0"/>
-    <w:lsdException w:name="Medium Shading 1 Accent 1" w:semiHidden="0" w:uiPriority="63" w:unhideWhenUsed="0"/>
-    <w:lsdException w:name="Medium Shading 2 Accent 1" w:semiHidden="0" w:uiPriority="64" w:unhideWhenUsed="0"/>
-    <w:lsdException w:name="Medium List 1 Accent 1" w:semiHidden="0" w:uiPriority="65" w:unhideWhenUsed="0"/>
-    <w:lsdException w:name="Revision" w:uiPriority="99" w:unhideWhenUsed="0"/>
-    <w:lsdException w:name="List Paragraph" w:semiHidden="0" w:uiPriority="99" w:unhideWhenUsed="0" w:qFormat="1"/>
-    <w:lsdException w:name="Quote" w:semiHidden="0" w:uiPriority="29" w:unhideWhenUsed="0" w:qFormat="1"/>
-    <w:lsdException w:name="Intense Quote" w:semiHidden="0" w:uiPriority="30" w:unhideWhenUsed="0" w:qFormat="1"/>
-    <w:lsdException w:name="Medium List 2 Accent 1" w:semiHidden="0" w:uiPriority="66" w:unhideWhenUsed="0"/>
-    <w:lsdException w:name="Medium Grid 1 Accent 1" w:semiHidden="0" w:uiPriority="67" w:unhideWhenUsed="0"/>
-    <w:lsdException w:name="Medium Grid 2 Accent 1" w:semiHidden="0" w:uiPriority="68" w:unhideWhenUsed="0"/>
-    <w:lsdException w:name="Medium Grid 3 Accent 1" w:semiHidden="0" w:uiPriority="69" w:unhideWhenUsed="0"/>
-    <w:lsdException w:name="Dark List Accent 1" w:semiHidden="0" w:uiPriority="70" w:unhideWhenUsed="0"/>
-    <w:lsdException w:name="Colorful Shading Accent 1" w:semiHidden="0" w:uiPriority="71" w:unhideWhenUsed="0"/>
-    <w:lsdException w:name="Colorful List Accent 1" w:semiHidden="0" w:uiPriority="72" w:unhideWhenUsed="0"/>
-    <w:lsdException w:name="Colorful Grid Accent 1" w:semiHidden="0" w:uiPriority="73" w:unhideWhenUsed="0"/>
-    <w:lsdException w:name="Light Shading Accent 2" w:semiHidden="0" w:uiPriority="60" w:unhideWhenUsed="0"/>
-    <w:lsdException w:name="Light List Accent 2" w:semiHidden="0" w:uiPriority="61" w:unhideWhenUsed="0"/>
-    <w:lsdException w:name="Light Grid Accent 2" w:semiHidden="0" w:uiPriority="62" w:unhideWhenUsed="0"/>
-    <w:lsdException w:name="Medium Shading 1 Accent 2" w:semiHidden="0" w:uiPriority="63" w:unhideWhenUsed="0"/>
-    <w:lsdException w:name="Medium Shading 2 Accent 2" w:semiHidden="0" w:uiPriority="64" w:unhideWhenUsed="0"/>
-    <w:lsdException w:name="Medium List 1 Accent 2" w:semiHidden="0" w:uiPriority="65" w:unhideWhenUsed="0"/>
-    <w:lsdException w:name="Medium List 2 Accent 2" w:semiHidden="0" w:uiPriority="66" w:unhideWhenUsed="0"/>
-    <w:lsdException w:name="Medium Grid 1 Accent 2" w:semiHidden="0" w:uiPriority="67" w:unhideWhenUsed="0"/>
-    <w:lsdException w:name="Medium Grid 2 Accent 2" w:semiHidden="0" w:uiPriority="68" w:unhideWhenUsed="0"/>
-    <w:lsdException w:name="Medium Grid 3 Accent 2" w:semiHidden="0" w:uiPriority="69" w:unhideWhenUsed="0"/>
-    <w:lsdException w:name="Dark List Accent 2" w:semiHidden="0" w:uiPriority="70" w:unhideWhenUsed="0"/>
-    <w:lsdException w:name="Colorful Shading Accent 2" w:semiHidden="0" w:uiPriority="71" w:unhideWhenUsed="0"/>
-    <w:lsdException w:name="Colorful List Accent 2" w:semiHidden="0" w:uiPriority="72" w:unhideWhenUsed="0"/>
-    <w:lsdException w:name="Colorful Grid Accent 2" w:semiHidden="0" w:uiPriority="73" w:unhideWhenUsed="0"/>
-    <w:lsdException w:name="Light Shading Accent 3" w:semiHidden="0" w:uiPriority="60" w:unhideWhenUsed="0"/>
-    <w:lsdException w:name="Light List Accent 3" w:semiHidden="0" w:uiPriority="61" w:unhideWhenUsed="0"/>
-    <w:lsdException w:name="Light Grid Accent 3" w:semiHidden="0" w:uiPriority="62" w:unhideWhenUsed="0"/>
-    <w:lsdException w:name="Medium Shading 1 Accent 3" w:semiHidden="0" w:uiPriority="63" w:unhideWhenUsed="0"/>
-    <w:lsdException w:name="Medium Shading 2 Accent 3" w:semiHidden="0" w:uiPriority="64" w:unhideWhenUsed="0"/>
-    <w:lsdException w:name="Medium List 1 Accent 3" w:semiHidden="0" w:uiPriority="65" w:unhideWhenUsed="0"/>
-    <w:lsdException w:name="Medium List 2 Accent 3" w:semiHidden="0" w:uiPriority="66" w:unhideWhenUsed="0"/>
-    <w:lsdException w:name="Medium Grid 1 Accent 3" w:semiHidden="0" w:uiPriority="67" w:unhideWhenUsed="0"/>
-    <w:lsdException w:name="Medium Grid 2 Accent 3" w:semiHidden="0" w:uiPriority="68" w:unhideWhenUsed="0"/>
-    <w:lsdException w:name="Medium Grid 3 Accent 3" w:semiHidden="0" w:uiPriority="69" w:unhideWhenUsed="0"/>
-    <w:lsdException w:name="Dark List Accent 3" w:semiHidden="0" w:uiPriority="70" w:unhideWhenUsed="0"/>
-    <w:lsdException w:name="Colorful Shading Accent 3" w:semiHidden="0" w:uiPriority="71" w:unhideWhenUsed="0"/>
-    <w:lsdException w:name="Colorful List Accent 3" w:semiHidden="0" w:uiPriority="72" w:unhideWhenUsed="0"/>
-    <w:lsdException w:name="Colorful Grid Accent 3" w:semiHidden="0" w:uiPriority="73" w:unhideWhenUsed="0"/>
-    <w:lsdException w:name="Light Shading Accent 4" w:semiHidden="0" w:uiPriority="60" w:unhideWhenUsed="0"/>
-    <w:lsdException w:name="Light List Accent 4" w:semiHidden="0" w:uiPriority="61" w:unhideWhenUsed="0"/>
-    <w:lsdException w:name="Light Grid Accent 4" w:semiHidden="0" w:uiPriority="62" w:unhideWhenUsed="0"/>
-    <w:lsdException w:name="Medium Shading 1 Accent 4" w:semiHidden="0" w:uiPriority="63" w:unhideWhenUsed="0"/>
-    <w:lsdException w:name="Medium Shading 2 Accent 4" w:semiHidden="0" w:uiPriority="64" w:unhideWhenUsed="0"/>
-    <w:lsdException w:name="Medium List 1 Accent 4" w:semiHidden="0" w:uiPriority="65" w:unhideWhenUsed="0"/>
-    <w:lsdException w:name="Medium List 2 Accent 4" w:semiHidden="0" w:uiPriority="66" w:unhideWhenUsed="0"/>
-    <w:lsdException w:name="Medium Grid 1 Accent 4" w:semiHidden="0" w:uiPriority="67" w:unhideWhenUsed="0"/>
-    <w:lsdException w:name="Medium Grid 2 Accent 4" w:semiHidden="0" w:uiPriority="68" w:unhideWhenUsed="0"/>
-    <w:lsdException w:name="Medium Grid 3 Accent 4" w:semiHidden="0" w:uiPriority="69" w:unhideWhenUsed="0"/>
-    <w:lsdException w:name="Dark List Accent 4" w:semiHidden="0" w:uiPriority="70" w:unhideWhenUsed="0"/>
-    <w:lsdException w:name="Colorful Shading Accent 4" w:semiHidden="0" w:uiPriority="71" w:unhideWhenUsed="0"/>
-    <w:lsdException w:name="Colorful List Accent 4" w:semiHidden="0" w:uiPriority="72" w:unhideWhenUsed="0"/>
-    <w:lsdException w:name="Colorful Grid Accent 4" w:semiHidden="0" w:uiPriority="73" w:unhideWhenUsed="0"/>
-    <w:lsdException w:name="Light Shading Accent 5" w:semiHidden="0" w:uiPriority="60" w:unhideWhenUsed="0"/>
-    <w:lsdException w:name="Light List Accent 5" w:semiHidden="0" w:uiPriority="61" w:unhideWhenUsed="0"/>
-    <w:lsdException w:name="Light Grid Accent 5" w:semiHidden="0" w:uiPriority="62" w:unhideWhenUsed="0"/>
-    <w:lsdException w:name="Medium Shading 1 Accent 5" w:semiHidden="0" w:uiPriority="63" w:unhideWhenUsed="0"/>
-    <w:lsdException w:name="Medium Shading 2 Accent 5" w:semiHidden="0" w:uiPriority="64" w:unhideWhenUsed="0"/>
-    <w:lsdException w:name="Medium List 1 Accent 5" w:semiHidden="0" w:uiPriority="65" w:unhideWhenUsed="0"/>
-    <w:lsdException w:name="Medium List 2 Accent 5" w:semiHidden="0" w:uiPriority="66" w:unhideWhenUsed="0"/>
-    <w:lsdException w:name="Medium Grid 1 Accent 5" w:semiHidden="0" w:uiPriority="67" w:unhideWhenUsed="0"/>
-    <w:lsdException w:name="Medium Grid 2 Accent 5" w:semiHidden="0" w:uiPriority="68" w:unhideWhenUsed="0"/>
-    <w:lsdException w:name="Medium Grid 3 Accent 5" w:semiHidden="0" w:uiPriority="69" w:unhideWhenUsed="0"/>
-    <w:lsdException w:name="Dark List Accent 5" w:semiHidden="0" w:uiPriority="70" w:unhideWhenUsed="0"/>
-    <w:lsdException w:name="Colorful Shading Accent 5" w:semiHidden="0" w:uiPriority="71" w:unhideWhenUsed="0"/>
-    <w:lsdException w:name="Colorful List Accent 5" w:semiHidden="0" w:uiPriority="72" w:unhideWhenUsed="0"/>
-    <w:lsdException w:name="Colorful Grid Accent 5" w:semiHidden="0" w:uiPriority="73" w:unhideWhenUsed="0"/>
-    <w:lsdException w:name="Light Shading Accent 6" w:semiHidden="0" w:uiPriority="60" w:unhideWhenUsed="0"/>
-    <w:lsdException w:name="Light List Accent 6" w:semiHidden="0" w:uiPriority="61" w:unhideWhenUsed="0"/>
-    <w:lsdException w:name="Light Grid Accent 6" w:semiHidden="0" w:uiPriority="62" w:unhideWhenUsed="0"/>
-    <w:lsdException w:name="Medium Shading 1 Accent 6" w:semiHidden="0" w:uiPriority="63" w:unhideWhenUsed="0"/>
-    <w:lsdException w:name="Medium Shading 2 Accent 6" w:semiHidden="0" w:uiPriority="64" w:unhideWhenUsed="0"/>
-    <w:lsdException w:name="Medium List 1 Accent 6" w:semiHidden="0" w:uiPriority="65" w:unhideWhenUsed="0"/>
-    <w:lsdException w:name="Medium List 2 Accent 6" w:semiHidden="0" w:uiPriority="66" w:unhideWhenUsed="0"/>
-    <w:lsdException w:name="Medium Grid 1 Accent 6" w:semiHidden="0" w:uiPriority="67" w:unhideWhenUsed="0"/>
-    <w:lsdException w:name="Medium Grid 2 Accent 6" w:semiHidden="0" w:uiPriority="68" w:unhideWhenUsed="0"/>
-    <w:lsdException w:name="Medium Grid 3 Accent 6" w:semiHidden="0" w:uiPriority="69" w:unhideWhenUsed="0"/>
-    <w:lsdException w:name="Dark List Accent 6" w:semiHidden="0" w:uiPriority="70" w:unhideWhenUsed="0"/>
-    <w:lsdException w:name="Colorful Shading Accent 6" w:semiHidden="0" w:uiPriority="71" w:unhideWhenUsed="0"/>
-    <w:lsdException w:name="Colorful List Accent 6" w:semiHidden="0" w:uiPriority="72" w:unhideWhenUsed="0"/>
-    <w:lsdException w:name="Colorful Grid Accent 6" w:semiHidden="0" w:uiPriority="73" w:unhideWhenUsed="0"/>
-    <w:lsdException w:name="Subtle Emphasis" w:semiHidden="0" w:uiPriority="19" w:unhideWhenUsed="0" w:qFormat="1"/>
-    <w:lsdException w:name="Intense Emphasis" w:semiHidden="0" w:uiPriority="21" w:unhideWhenUsed="0" w:qFormat="1"/>
-    <w:lsdException w:name="Subtle Reference" w:semiHidden="0" w:uiPriority="31" w:unhideWhenUsed="0" w:qFormat="1"/>
-    <w:lsdException w:name="Intense Reference" w:semiHidden="0" w:uiPriority="32" w:unhideWhenUsed="0" w:qFormat="1"/>
-    <w:lsdException w:name="Book Title" w:semiHidden="0" w:uiPriority="33" w:unhideWhenUsed="0" w:qFormat="1"/>
-    <w:lsdException w:name="Bibliography" w:uiPriority="37"/>
-    <w:lsdException w:name="TOC Heading" w:uiPriority="39" w:qFormat="1"/>
+  <w:latentStyles w:defLockedState="0" w:defUIPriority="0" w:defSemiHidden="0" w:defUnhideWhenUsed="0" w:defQFormat="0" w:count="376">
+    <w:lsdException w:name="Normal" w:qFormat="1"/>
+    <w:lsdException w:name="heading 1" w:qFormat="1"/>
+    <w:lsdException w:name="heading 2" w:qFormat="1"/>
+    <w:lsdException w:name="heading 3" w:qFormat="1"/>
+    <w:lsdException w:name="heading 4" w:semiHidden="1" w:unhideWhenUsed="1" w:qFormat="1"/>
+    <w:lsdException w:name="heading 5" w:semiHidden="1" w:unhideWhenUsed="1" w:qFormat="1"/>
+    <w:lsdException w:name="heading 6" w:semiHidden="1" w:unhideWhenUsed="1" w:qFormat="1"/>
+    <w:lsdException w:name="heading 7" w:semiHidden="1" w:unhideWhenUsed="1" w:qFormat="1"/>
+    <w:lsdException w:name="heading 8" w:semiHidden="1" w:unhideWhenUsed="1" w:qFormat="1"/>
+    <w:lsdException w:name="heading 9" w:semiHidden="1" w:unhideWhenUsed="1" w:qFormat="1"/>
+    <w:lsdException w:name="index 1" w:semiHidden="1" w:unhideWhenUsed="1"/>
+    <w:lsdException w:name="index 2" w:semiHidden="1" w:unhideWhenUsed="1"/>
+    <w:lsdException w:name="index 3" w:semiHidden="1" w:unhideWhenUsed="1"/>
+    <w:lsdException w:name="index 4" w:semiHidden="1" w:unhideWhenUsed="1"/>
+    <w:lsdException w:name="index 5" w:semiHidden="1" w:unhideWhenUsed="1"/>
+    <w:lsdException w:name="index 6" w:semiHidden="1" w:unhideWhenUsed="1"/>
+    <w:lsdException w:name="index 7" w:semiHidden="1" w:unhideWhenUsed="1"/>
+    <w:lsdException w:name="index 8" w:semiHidden="1" w:unhideWhenUsed="1"/>
+    <w:lsdException w:name="index 9" w:semiHidden="1" w:unhideWhenUsed="1"/>
+    <w:lsdException w:name="toc 1" w:semiHidden="1" w:unhideWhenUsed="1"/>
+    <w:lsdException w:name="toc 2" w:semiHidden="1" w:unhideWhenUsed="1"/>
+    <w:lsdException w:name="toc 3" w:semiHidden="1" w:unhideWhenUsed="1"/>
+    <w:lsdException w:name="toc 4" w:semiHidden="1" w:unhideWhenUsed="1"/>
+    <w:lsdException w:name="toc 5" w:semiHidden="1" w:unhideWhenUsed="1"/>
+    <w:lsdException w:name="toc 6" w:semiHidden="1" w:unhideWhenUsed="1"/>
+    <w:lsdException w:name="toc 7" w:semiHidden="1" w:unhideWhenUsed="1"/>
+    <w:lsdException w:name="toc 8" w:semiHidden="1" w:unhideWhenUsed="1"/>
+    <w:lsdException w:name="toc 9" w:semiHidden="1" w:unhideWhenUsed="1"/>
+    <w:lsdException w:name="Normal Indent" w:semiHidden="1" w:unhideWhenUsed="1"/>
+    <w:lsdException w:name="footnote text" w:semiHidden="1" w:unhideWhenUsed="1"/>
+    <w:lsdException w:name="annotation text" w:semiHidden="1" w:unhideWhenUsed="1"/>
+    <w:lsdException w:name="header" w:semiHidden="1" w:unhideWhenUsed="1"/>
+    <w:lsdException w:name="footer" w:semiHidden="1" w:unhideWhenUsed="1"/>
+    <w:lsdException w:name="index heading" w:semiHidden="1" w:unhideWhenUsed="1"/>
+    <w:lsdException w:name="caption" w:semiHidden="1" w:unhideWhenUsed="1" w:qFormat="1"/>
+    <w:lsdException w:name="table of figures" w:semiHidden="1" w:unhideWhenUsed="1"/>
+    <w:lsdException w:name="envelope address" w:semiHidden="1" w:unhideWhenUsed="1"/>
+    <w:lsdException w:name="envelope return" w:semiHidden="1" w:unhideWhenUsed="1"/>
+    <w:lsdException w:name="footnote reference" w:semiHidden="1" w:unhideWhenUsed="1"/>
+    <w:lsdException w:name="annotation reference" w:semiHidden="1" w:unhideWhenUsed="1"/>
+    <w:lsdException w:name="line number" w:semiHidden="1" w:unhideWhenUsed="1"/>
+    <w:lsdException w:name="page number" w:semiHidden="1" w:unhideWhenUsed="1"/>
+    <w:lsdException w:name="endnote reference" w:semiHidden="1" w:unhideWhenUsed="1"/>
+    <w:lsdException w:name="endnote text" w:semiHidden="1" w:unhideWhenUsed="1"/>
+    <w:lsdException w:name="table of authorities" w:semiHidden="1" w:unhideWhenUsed="1"/>
+    <w:lsdException w:name="macro" w:semiHidden="1" w:unhideWhenUsed="1"/>
+    <w:lsdException w:name="toa heading" w:semiHidden="1" w:unhideWhenUsed="1"/>
+    <w:lsdException w:name="List" w:semiHidden="1" w:unhideWhenUsed="1"/>
+    <w:lsdException w:name="List Bullet" w:semiHidden="1" w:unhideWhenUsed="1"/>
+    <w:lsdException w:name="List 2" w:semiHidden="1" w:unhideWhenUsed="1"/>
+    <w:lsdException w:name="List 3" w:semiHidden="1" w:unhideWhenUsed="1"/>
+    <w:lsdException w:name="List Bullet 2" w:semiHidden="1" w:unhideWhenUsed="1"/>
+    <w:lsdException w:name="List Bullet 3" w:semiHidden="1" w:unhideWhenUsed="1"/>
+    <w:lsdException w:name="List Bullet 4" w:semiHidden="1" w:unhideWhenUsed="1"/>
+    <w:lsdException w:name="List Bullet 5" w:semiHidden="1" w:unhideWhenUsed="1"/>
+    <w:lsdException w:name="List Number 2" w:semiHidden="1" w:unhideWhenUsed="1"/>
+    <w:lsdException w:name="List Number 3" w:semiHidden="1" w:unhideWhenUsed="1"/>
+    <w:lsdException w:name="List Number 4" w:semiHidden="1" w:unhideWhenUsed="1"/>
+    <w:lsdException w:name="List Number 5" w:semiHidden="1" w:unhideWhenUsed="1"/>
+    <w:lsdException w:name="Title" w:qFormat="1"/>
+    <w:lsdException w:name="Closing" w:semiHidden="1" w:unhideWhenUsed="1"/>
+    <w:lsdException w:name="Signature" w:semiHidden="1" w:unhideWhenUsed="1"/>
+    <w:lsdException w:name="Default Paragraph Font" w:semiHidden="1" w:unhideWhenUsed="1"/>
+    <w:lsdException w:name="Body Text" w:semiHidden="1" w:unhideWhenUsed="1"/>
+    <w:lsdException w:name="Body Text Indent" w:semiHidden="1" w:unhideWhenUsed="1"/>
+    <w:lsdException w:name="List Continue" w:semiHidden="1" w:unhideWhenUsed="1"/>
+    <w:lsdException w:name="List Continue 2" w:semiHidden="1" w:unhideWhenUsed="1"/>
+    <w:lsdException w:name="List Continue 3" w:semiHidden="1" w:unhideWhenUsed="1"/>
+    <w:lsdException w:name="List Continue 4" w:semiHidden="1" w:unhideWhenUsed="1"/>
+    <w:lsdException w:name="List Continue 5" w:semiHidden="1" w:unhideWhenUsed="1"/>
+    <w:lsdException w:name="Message Header" w:semiHidden="1" w:unhideWhenUsed="1"/>
+    <w:lsdException w:name="Subtitle" w:qFormat="1"/>
+    <w:lsdException w:name="Body Text First Indent 2" w:semiHidden="1" w:unhideWhenUsed="1"/>
+    <w:lsdException w:name="Note Heading" w:semiHidden="1" w:unhideWhenUsed="1"/>
+    <w:lsdException w:name="Body Text 2" w:semiHidden="1" w:unhideWhenUsed="1"/>
+    <w:lsdException w:name="Body Text 3" w:semiHidden="1" w:unhideWhenUsed="1"/>
+    <w:lsdException w:name="Body Text Indent 2" w:semiHidden="1" w:unhideWhenUsed="1"/>
+    <w:lsdException w:name="Body Text Indent 3" w:semiHidden="1" w:unhideWhenUsed="1"/>
+    <w:lsdException w:name="Block Text" w:semiHidden="1" w:unhideWhenUsed="1"/>
+    <w:lsdException w:name="Hyperlink" w:semiHidden="1" w:unhideWhenUsed="1"/>
+    <w:lsdException w:name="FollowedHyperlink" w:semiHidden="1" w:unhideWhenUsed="1"/>
+    <w:lsdException w:name="Strong" w:qFormat="1"/>
+    <w:lsdException w:name="Emphasis" w:qFormat="1"/>
+    <w:lsdException w:name="Document Map" w:semiHidden="1" w:unhideWhenUsed="1"/>
+    <w:lsdException w:name="Plain Text" w:semiHidden="1" w:unhideWhenUsed="1"/>
+    <w:lsdException w:name="E-mail Signature" w:semiHidden="1" w:unhideWhenUsed="1"/>
+    <w:lsdException w:name="HTML Top of Form" w:semiHidden="1" w:unhideWhenUsed="1"/>
+    <w:lsdException w:name="HTML Bottom of Form" w:semiHidden="1" w:unhideWhenUsed="1"/>
+    <w:lsdException w:name="Normal (Web)" w:semiHidden="1" w:unhideWhenUsed="1"/>
+    <w:lsdException w:name="HTML Acronym" w:semiHidden="1" w:unhideWhenUsed="1"/>
+    <w:lsdException w:name="HTML Address" w:semiHidden="1" w:unhideWhenUsed="1"/>
+    <w:lsdException w:name="HTML Cite" w:semiHidden="1" w:unhideWhenUsed="1"/>
+    <w:lsdException w:name="HTML Code" w:semiHidden="1" w:unhideWhenUsed="1"/>
+    <w:lsdException w:name="HTML Definition" w:semiHidden="1" w:unhideWhenUsed="1"/>
+    <w:lsdException w:name="HTML Keyboard" w:semiHidden="1" w:unhideWhenUsed="1"/>
+    <w:lsdException w:name="HTML Preformatted" w:semiHidden="1" w:unhideWhenUsed="1"/>
+    <w:lsdException w:name="HTML Sample" w:semiHidden="1" w:unhideWhenUsed="1"/>
+    <w:lsdException w:name="HTML Typewriter" w:semiHidden="1" w:unhideWhenUsed="1"/>
+    <w:lsdException w:name="HTML Variable" w:semiHidden="1" w:unhideWhenUsed="1"/>
+    <w:lsdException w:name="Normal Table" w:semiHidden="1" w:unhideWhenUsed="1"/>
+    <w:lsdException w:name="annotation subject" w:semiHidden="1" w:unhideWhenUsed="1"/>
+    <w:lsdException w:name="No List" w:semiHidden="1" w:unhideWhenUsed="1"/>
+    <w:lsdException w:name="Outline List 1" w:semiHidden="1" w:unhideWhenUsed="1"/>
+    <w:lsdException w:name="Outline List 2" w:semiHidden="1" w:unhideWhenUsed="1"/>
+    <w:lsdException w:name="Outline List 3" w:semiHidden="1" w:unhideWhenUsed="1"/>
+    <w:lsdException w:name="Table Simple 1" w:semiHidden="1" w:unhideWhenUsed="1"/>
+    <w:lsdException w:name="Table Simple 2" w:semiHidden="1" w:unhideWhenUsed="1"/>
+    <w:lsdException w:name="Table Simple 3" w:semiHidden="1" w:unhideWhenUsed="1"/>
+    <w:lsdException w:name="Table Classic 1" w:semiHidden="1" w:unhideWhenUsed="1"/>
+    <w:lsdException w:name="Table Classic 2" w:semiHidden="1" w:unhideWhenUsed="1"/>
+    <w:lsdException w:name="Table Classic 3" w:semiHidden="1" w:unhideWhenUsed="1"/>
+    <w:lsdException w:name="Table Classic 4" w:semiHidden="1" w:unhideWhenUsed="1"/>
+    <w:lsdException w:name="Table Colorful 1" w:semiHidden="1" w:unhideWhenUsed="1"/>
+    <w:lsdException w:name="Table Colorful 2" w:semiHidden="1" w:unhideWhenUsed="1"/>
+    <w:lsdException w:name="Table Colorful 3" w:semiHidden="1" w:unhideWhenUsed="1"/>
+    <w:lsdException w:name="Table Columns 1" w:semiHidden="1" w:unhideWhenUsed="1"/>
+    <w:lsdException w:name="Table Columns 2" w:semiHidden="1" w:unhideWhenUsed="1"/>
+    <w:lsdException w:name="Table Columns 3" w:semiHidden="1" w:unhideWhenUsed="1"/>
+    <w:lsdException w:name="Table Columns 4" w:semiHidden="1" w:unhideWhenUsed="1"/>
+    <w:lsdException w:name="Table Columns 5" w:semiHidden="1" w:unhideWhenUsed="1"/>
+    <w:lsdException w:name="Table Grid 1" w:semiHidden="1" w:unhideWhenUsed="1"/>
+    <w:lsdException w:name="Table Grid 2" w:semiHidden="1" w:unhideWhenUsed="1"/>
+    <w:lsdException w:name="Table Grid 3" w:semiHidden="1" w:unhideWhenUsed="1"/>
+    <w:lsdException w:name="Table Grid 4" w:semiHidden="1" w:unhideWhenUsed="1"/>
+    <w:lsdException w:name="Table Grid 5" w:semiHidden="1" w:unhideWhenUsed="1"/>
+    <w:lsdException w:name="Table Grid 6" w:semiHidden="1" w:unhideWhenUsed="1"/>
+    <w:lsdException w:name="Table Grid 7" w:semiHidden="1" w:unhideWhenUsed="1"/>
+    <w:lsdException w:name="Table Grid 8" w:semiHidden="1" w:unhideWhenUsed="1"/>
+    <w:lsdException w:name="Table List 1" w:semiHidden="1" w:unhideWhenUsed="1"/>
+    <w:lsdException w:name="Table List 2" w:semiHidden="1" w:unhideWhenUsed="1"/>
+    <w:lsdException w:name="Table List 3" w:semiHidden="1" w:unhideWhenUsed="1"/>
+    <w:lsdException w:name="Table List 4" w:semiHidden="1" w:unhideWhenUsed="1"/>
+    <w:lsdException w:name="Table List 5" w:semiHidden="1" w:unhideWhenUsed="1"/>
+    <w:lsdException w:name="Table List 6" w:semiHidden="1" w:unhideWhenUsed="1"/>
+    <w:lsdException w:name="Table List 7" w:semiHidden="1" w:unhideWhenUsed="1"/>
+    <w:lsdException w:name="Table List 8" w:semiHidden="1" w:unhideWhenUsed="1"/>
+    <w:lsdException w:name="Table 3D effects 1" w:semiHidden="1" w:unhideWhenUsed="1"/>
+    <w:lsdException w:name="Table 3D effects 2" w:semiHidden="1" w:unhideWhenUsed="1"/>
+    <w:lsdException w:name="Table 3D effects 3" w:semiHidden="1" w:unhideWhenUsed="1"/>
+    <w:lsdException w:name="Table Contemporary" w:semiHidden="1" w:unhideWhenUsed="1"/>
+    <w:lsdException w:name="Table Elegant" w:semiHidden="1" w:unhideWhenUsed="1"/>
+    <w:lsdException w:name="Table Professional" w:semiHidden="1" w:unhideWhenUsed="1"/>
+    <w:lsdException w:name="Table Subtle 1" w:semiHidden="1" w:unhideWhenUsed="1"/>
+    <w:lsdException w:name="Table Subtle 2" w:semiHidden="1" w:unhideWhenUsed="1"/>
+    <w:lsdException w:name="Table Web 1" w:semiHidden="1" w:unhideWhenUsed="1"/>
+    <w:lsdException w:name="Table Web 2" w:semiHidden="1" w:unhideWhenUsed="1"/>
+    <w:lsdException w:name="Table Web 3" w:semiHidden="1" w:unhideWhenUsed="1"/>
+    <w:lsdException w:name="Balloon Text" w:semiHidden="1" w:unhideWhenUsed="1"/>
+    <w:lsdException w:name="Table Grid" w:semiHidden="1" w:unhideWhenUsed="1"/>
+    <w:lsdException w:name="Table Theme" w:semiHidden="1" w:unhideWhenUsed="1"/>
+    <w:lsdException w:name="Placeholder Text" w:semiHidden="1" w:uiPriority="99"/>
+    <w:lsdException w:name="No Spacing" w:uiPriority="1" w:qFormat="1"/>
+    <w:lsdException w:name="Light Shading" w:uiPriority="60"/>
+    <w:lsdException w:name="Light List" w:uiPriority="61"/>
+    <w:lsdException w:name="Light Grid" w:uiPriority="62"/>
+    <w:lsdException w:name="Medium Shading 1" w:uiPriority="63"/>
+    <w:lsdException w:name="Medium Shading 2" w:uiPriority="64"/>
+    <w:lsdException w:name="Medium List 1" w:uiPriority="65"/>
+    <w:lsdException w:name="Medium List 2" w:uiPriority="66"/>
+    <w:lsdException w:name="Medium Grid 1" w:uiPriority="67"/>
+    <w:lsdException w:name="Medium Grid 2" w:uiPriority="68"/>
+    <w:lsdException w:name="Medium Grid 3" w:uiPriority="69"/>
+    <w:lsdException w:name="Dark List" w:uiPriority="70"/>
+    <w:lsdException w:name="Colorful Shading" w:uiPriority="71"/>
+    <w:lsdException w:name="Colorful List" w:uiPriority="72"/>
+    <w:lsdException w:name="Colorful Grid" w:uiPriority="73"/>
+    <w:lsdException w:name="Light Shading Accent 1" w:uiPriority="60"/>
+    <w:lsdException w:name="Light List Accent 1" w:uiPriority="61"/>
+    <w:lsdException w:name="Light Grid Accent 1" w:uiPriority="62"/>
+    <w:lsdException w:name="Medium Shading 1 Accent 1" w:uiPriority="63"/>
+    <w:lsdException w:name="Medium Shading 2 Accent 1" w:uiPriority="64"/>
+    <w:lsdException w:name="Medium List 1 Accent 1" w:uiPriority="65"/>
+    <w:lsdException w:name="Revision" w:semiHidden="1" w:uiPriority="99"/>
+    <w:lsdException w:name="List Paragraph" w:uiPriority="99" w:qFormat="1"/>
+    <w:lsdException w:name="Quote" w:uiPriority="29" w:qFormat="1"/>
+    <w:lsdException w:name="Intense Quote" w:uiPriority="30" w:qFormat="1"/>
+    <w:lsdException w:name="Medium List 2 Accent 1" w:uiPriority="66"/>
+    <w:lsdException w:name="Medium Grid 1 Accent 1" w:uiPriority="67"/>
+    <w:lsdException w:name="Medium Grid 2 Accent 1" w:uiPriority="68"/>
+    <w:lsdException w:name="Medium Grid 3 Accent 1" w:uiPriority="69"/>
+    <w:lsdException w:name="Dark List Accent 1" w:uiPriority="70"/>
+    <w:lsdException w:name="Colorful Shading Accent 1" w:uiPriority="71"/>
+    <w:lsdException w:name="Colorful List Accent 1" w:uiPriority="72"/>
+    <w:lsdException w:name="Colorful Grid Accent 1" w:uiPriority="73"/>
+    <w:lsdException w:name="Light Shading Accent 2" w:uiPriority="60"/>
+    <w:lsdException w:name="Light List Accent 2" w:uiPriority="61"/>
+    <w:lsdException w:name="Light Grid Accent 2" w:uiPriority="62"/>
+    <w:lsdException w:name="Medium Shading 1 Accent 2" w:uiPriority="63"/>
+    <w:lsdException w:name="Medium Shading 2 Accent 2" w:uiPriority="64"/>
+    <w:lsdException w:name="Medium List 1 Accent 2" w:uiPriority="65"/>
+    <w:lsdException w:name="Medium List 2 Accent 2" w:uiPriority="66"/>
+    <w:lsdException w:name="Medium Grid 1 Accent 2" w:uiPriority="67"/>
+    <w:lsdException w:name="Medium Grid 2 Accent 2" w:uiPriority="68"/>
+    <w:lsdException w:name="Medium Grid 3 Accent 2" w:uiPriority="69"/>
+    <w:lsdException w:name="Dark List Accent 2" w:uiPriority="70"/>
+    <w:lsdException w:name="Colorful Shading Accent 2" w:uiPriority="71"/>
+    <w:lsdException w:name="Colorful List Accent 2" w:uiPriority="72"/>
+    <w:lsdException w:name="Colorful Grid Accent 2" w:uiPriority="73"/>
+    <w:lsdException w:name="Light Shading Accent 3" w:uiPriority="60"/>
+    <w:lsdException w:name="Light List Accent 3" w:uiPriority="61"/>
+    <w:lsdException w:name="Light Grid Accent 3" w:uiPriority="62"/>
+    <w:lsdException w:name="Medium Shading 1 Accent 3" w:uiPriority="63"/>
+    <w:lsdException w:name="Medium Shading 2 Accent 3" w:uiPriority="64"/>
+    <w:lsdException w:name="Medium List 1 Accent 3" w:uiPriority="65"/>
+    <w:lsdException w:name="Medium List 2 Accent 3" w:uiPriority="66"/>
+    <w:lsdException w:name="Medium Grid 1 Accent 3" w:uiPriority="67"/>
+    <w:lsdException w:name="Medium Grid 2 Accent 3" w:uiPriority="68"/>
+    <w:lsdException w:name="Medium Grid 3 Accent 3" w:uiPriority="69"/>
+    <w:lsdException w:name="Dark List Accent 3" w:uiPriority="70"/>
+    <w:lsdException w:name="Colorful Shading Accent 3" w:uiPriority="71"/>
+    <w:lsdException w:name="Colorful List Accent 3" w:uiPriority="72"/>
+    <w:lsdException w:name="Colorful Grid Accent 3" w:uiPriority="73"/>
+    <w:lsdException w:name="Light Shading Accent 4" w:uiPriority="60"/>
+    <w:lsdException w:name="Light List Accent 4" w:uiPriority="61"/>
+    <w:lsdException w:name="Light Grid Accent 4" w:uiPriority="62"/>
+    <w:lsdException w:name="Medium Shading 1 Accent 4" w:uiPriority="63"/>
+    <w:lsdException w:name="Medium Shading 2 Accent 4" w:uiPriority="64"/>
+    <w:lsdException w:name="Medium List 1 Accent 4" w:uiPriority="65"/>
+    <w:lsdException w:name="Medium List 2 Accent 4" w:uiPriority="66"/>
+    <w:lsdException w:name="Medium Grid 1 Accent 4" w:uiPriority="67"/>
+    <w:lsdException w:name="Medium Grid 2 Accent 4" w:uiPriority="68"/>
+    <w:lsdException w:name="Medium Grid 3 Accent 4" w:uiPriority="69"/>
+    <w:lsdException w:name="Dark List Accent 4" w:uiPriority="70"/>
+    <w:lsdException w:name="Colorful Shading Accent 4" w:uiPriority="71"/>
+    <w:lsdException w:name="Colorful List Accent 4" w:uiPriority="72"/>
+    <w:lsdException w:name="Colorful Grid Accent 4" w:uiPriority="73"/>
+    <w:lsdException w:name="Light Shading Accent 5" w:uiPriority="60"/>
+    <w:lsdException w:name="Light List Accent 5" w:uiPriority="61"/>
+    <w:lsdException w:name="Light Grid Accent 5" w:uiPriority="62"/>
+    <w:lsdException w:name="Medium Shading 1 Accent 5" w:uiPriority="63"/>
+    <w:lsdException w:name="Medium Shading 2 Accent 5" w:uiPriority="64"/>
+    <w:lsdException w:name="Medium List 1 Accent 5" w:uiPriority="65"/>
+    <w:lsdException w:name="Medium List 2 Accent 5" w:uiPriority="66"/>
+    <w:lsdException w:name="Medium Grid 1 Accent 5" w:uiPriority="67"/>
+    <w:lsdException w:name="Medium Grid 2 Accent 5" w:uiPriority="68"/>
+    <w:lsdException w:name="Medium Grid 3 Accent 5" w:uiPriority="69"/>
+    <w:lsdException w:name="Dark List Accent 5" w:uiPriority="70"/>
+    <w:lsdException w:name="Colorful Shading Accent 5" w:uiPriority="71"/>
+    <w:lsdException w:name="Colorful List Accent 5" w:uiPriority="72"/>
+    <w:lsdException w:name="Colorful Grid Accent 5" w:uiPriority="73"/>
+    <w:lsdException w:name="Light Shading Accent 6" w:uiPriority="60"/>
+    <w:lsdException w:name="Light List Accent 6" w:uiPriority="61"/>
+    <w:lsdException w:name="Light Grid Accent 6" w:uiPriority="62"/>
+    <w:lsdException w:name="Medium Shading 1 Accent 6" w:uiPriority="63"/>
+    <w:lsdException w:name="Medium Shading 2 Accent 6" w:uiPriority="64"/>
+    <w:lsdException w:name="Medium List 1 Accent 6" w:uiPriority="65"/>
+    <w:lsdException w:name="Medium List 2 Accent 6" w:uiPriority="66"/>
+    <w:lsdException w:name="Medium Grid 1 Accent 6" w:uiPriority="67"/>
+    <w:lsdException w:name="Medium Grid 2 Accent 6" w:uiPriority="68"/>
+    <w:lsdException w:name="Medium Grid 3 Accent 6" w:uiPriority="69"/>
+    <w:lsdException w:name="Dark List Accent 6" w:uiPriority="70"/>
+    <w:lsdException w:name="Colorful Shading Accent 6" w:uiPriority="71"/>
+    <w:lsdException w:name="Colorful List Accent 6" w:uiPriority="72"/>
+    <w:lsdException w:name="Colorful Grid Accent 6" w:uiPriority="73"/>
+    <w:lsdException w:name="Subtle Emphasis" w:uiPriority="19" w:qFormat="1"/>
+    <w:lsdException w:name="Intense Emphasis" w:uiPriority="21" w:qFormat="1"/>
+    <w:lsdException w:name="Subtle Reference" w:uiPriority="31" w:qFormat="1"/>
+    <w:lsdException w:name="Intense Reference" w:uiPriority="32" w:qFormat="1"/>
+    <w:lsdException w:name="Book Title" w:uiPriority="33" w:qFormat="1"/>
+    <w:lsdException w:name="Bibliography" w:semiHidden="1" w:uiPriority="37" w:unhideWhenUsed="1"/>
+    <w:lsdException w:name="TOC Heading" w:semiHidden="1" w:uiPriority="39" w:unhideWhenUsed="1" w:qFormat="1"/>
+    <w:lsdException w:name="Plain Table 1" w:uiPriority="41"/>
+    <w:lsdException w:name="Plain Table 2" w:uiPriority="42"/>
+    <w:lsdException w:name="Plain Table 3" w:uiPriority="43"/>
+    <w:lsdException w:name="Plain Table 4" w:uiPriority="44"/>
+    <w:lsdException w:name="Plain Table 5" w:uiPriority="45"/>
+    <w:lsdException w:name="Grid Table Light" w:uiPriority="40"/>
+    <w:lsdException w:name="Grid Table 1 Light" w:uiPriority="46"/>
+    <w:lsdException w:name="Grid Table 2" w:uiPriority="47"/>
+    <w:lsdException w:name="Grid Table 3" w:uiPriority="48"/>
+    <w:lsdException w:name="Grid Table 4" w:uiPriority="49"/>
+    <w:lsdException w:name="Grid Table 5 Dark" w:uiPriority="50"/>
+    <w:lsdException w:name="Grid Table 6 Colorful" w:uiPriority="51"/>
+    <w:lsdException w:name="Grid Table 7 Colorful" w:uiPriority="52"/>
+    <w:lsdException w:name="Grid Table 1 Light Accent 1" w:uiPriority="46"/>
+    <w:lsdException w:name="Grid Table 2 Accent 1" w:uiPriority="47"/>
+    <w:lsdException w:name="Grid Table 3 Accent 1" w:uiPriority="48"/>
+    <w:lsdException w:name="Grid Table 4 Accent 1" w:uiPriority="49"/>
+    <w:lsdException w:name="Grid Table 5 Dark Accent 1" w:uiPriority="50"/>
+    <w:lsdException w:name="Grid Table 6 Colorful Accent 1" w:uiPriority="51"/>
+    <w:lsdException w:name="Grid Table 7 Colorful Accent 1" w:uiPriority="52"/>
+    <w:lsdException w:name="Grid Table 1 Light Accent 2" w:uiPriority="46"/>
+    <w:lsdException w:name="Grid Table 2 Accent 2" w:uiPriority="47"/>
+    <w:lsdException w:name="Grid Table 3 Accent 2" w:uiPriority="48"/>
+    <w:lsdException w:name="Grid Table 4 Accent 2" w:uiPriority="49"/>
+    <w:lsdException w:name="Grid Table 5 Dark Accent 2" w:uiPriority="50"/>
+    <w:lsdException w:name="Grid Table 6 Colorful Accent 2" w:uiPriority="51"/>
+    <w:lsdException w:name="Grid Table 7 Colorful Accent 2" w:uiPriority="52"/>
+    <w:lsdException w:name="Grid Table 1 Light Accent 3" w:uiPriority="46"/>
+    <w:lsdException w:name="Grid Table 2 Accent 3" w:uiPriority="47"/>
+    <w:lsdException w:name="Grid Table 3 Accent 3" w:uiPriority="48"/>
+    <w:lsdException w:name="Grid Table 4 Accent 3" w:uiPriority="49"/>
+    <w:lsdException w:name="Grid Table 5 Dark Accent 3" w:uiPriority="50"/>
+    <w:lsdException w:name="Grid Table 6 Colorful Accent 3" w:uiPriority="51"/>
+    <w:lsdException w:name="Grid Table 7 Colorful Accent 3" w:uiPriority="52"/>
+    <w:lsdException w:name="Grid Table 1 Light Accent 4" w:uiPriority="46"/>
+    <w:lsdException w:name="Grid Table 2 Accent 4" w:uiPriority="47"/>
+    <w:lsdException w:name="Grid Table 3 Accent 4" w:uiPriority="48"/>
+    <w:lsdException w:name="Grid Table 4 Accent 4" w:uiPriority="49"/>
+    <w:lsdException w:name="Grid Table 5 Dark Accent 4" w:uiPriority="50"/>
+    <w:lsdException w:name="Grid Table 6 Colorful Accent 4" w:uiPriority="51"/>
+    <w:lsdException w:name="Grid Table 7 Colorful Accent 4" w:uiPriority="52"/>
+    <w:lsdException w:name="Grid Table 1 Light Accent 5" w:uiPriority="46"/>
+    <w:lsdException w:name="Grid Table 2 Accent 5" w:uiPriority="47"/>
+    <w:lsdException w:name="Grid Table 3 Accent 5" w:uiPriority="48"/>
+    <w:lsdException w:name="Grid Table 4 Accent 5" w:uiPriority="49"/>
+    <w:lsdException w:name="Grid Table 5 Dark Accent 5" w:uiPriority="50"/>
+    <w:lsdException w:name="Grid Table 6 Colorful Accent 5" w:uiPriority="51"/>
+    <w:lsdException w:name="Grid Table 7 Colorful Accent 5" w:uiPriority="52"/>
+    <w:lsdException w:name="Grid Table 1 Light Accent 6" w:uiPriority="46"/>
+    <w:lsdException w:name="Grid Table 2 Accent 6" w:uiPriority="47"/>
+    <w:lsdException w:name="Grid Table 3 Accent 6" w:uiPriority="48"/>
+    <w:lsdException w:name="Grid Table 4 Accent 6" w:uiPriority="49"/>
+    <w:lsdException w:name="Grid Table 5 Dark Accent 6" w:uiPriority="50"/>
+    <w:lsdException w:name="Grid Table 6 Colorful Accent 6" w:uiPriority="51"/>
+    <w:lsdException w:name="Grid Table 7 Colorful Accent 6" w:uiPriority="52"/>
+    <w:lsdException w:name="List Table 1 Light" w:uiPriority="46"/>
+    <w:lsdException w:name="List Table 2" w:uiPriority="47"/>
+    <w:lsdException w:name="List Table 3" w:uiPriority="48"/>
+    <w:lsdException w:name="List Table 4" w:uiPriority="49"/>
+    <w:lsdException w:name="List Table 5 Dark" w:uiPriority="50"/>
+    <w:lsdException w:name="List Table 6 Colorful" w:uiPriority="51"/>
+    <w:lsdException w:name="List Table 7 Colorful" w:uiPriority="52"/>
+    <w:lsdException w:name="List Table 1 Light Accent 1" w:uiPriority="46"/>
+    <w:lsdException w:name="List Table 2 Accent 1" w:uiPriority="47"/>
+    <w:lsdException w:name="List Table 3 Accent 1" w:uiPriority="48"/>
+    <w:lsdException w:name="List Table 4 Accent 1" w:uiPriority="49"/>
+    <w:lsdException w:name="List Table 5 Dark Accent 1" w:uiPriority="50"/>
+    <w:lsdException w:name="List Table 6 Colorful Accent 1" w:uiPriority="51"/>
+    <w:lsdException w:name="List Table 7 Colorful Accent 1" w:uiPriority="52"/>
+    <w:lsdException w:name="List Table 1 Light Accent 2" w:uiPriority="46"/>
+    <w:lsdException w:name="List Table 2 Accent 2" w:uiPriority="47"/>
+    <w:lsdException w:name="List Table 3 Accent 2" w:uiPriority="48"/>
+    <w:lsdException w:name="List Table 4 Accent 2" w:uiPriority="49"/>
+    <w:lsdException w:name="List Table 5 Dark Accent 2" w:uiPriority="50"/>
+    <w:lsdException w:name="List Table 6 Colorful Accent 2" w:uiPriority="51"/>
+    <w:lsdException w:name="List Table 7 Colorful Accent 2" w:uiPriority="52"/>
+    <w:lsdException w:name="List Table 1 Light Accent 3" w:uiPriority="46"/>
+    <w:lsdException w:name="List Table 2 Accent 3" w:uiPriority="47"/>
+    <w:lsdException w:name="List Table 3 Accent 3" w:uiPriority="48"/>
+    <w:lsdException w:name="List Table 4 Accent 3" w:uiPriority="49"/>
+    <w:lsdException w:name="List Table 5 Dark Accent 3" w:uiPriority="50"/>
+    <w:lsdException w:name="List Table 6 Colorful Accent 3" w:uiPriority="51"/>
+    <w:lsdException w:name="List Table 7 Colorful Accent 3" w:uiPriority="52"/>
+    <w:lsdException w:name="List Table 1 Light Accent 4" w:uiPriority="46"/>
+    <w:lsdException w:name="List Table 2 Accent 4" w:uiPriority="47"/>
+    <w:lsdException w:name="List Table 3 Accent 4" w:uiPriority="48"/>
+    <w:lsdException w:name="List Table 4 Accent 4" w:uiPriority="49"/>
+    <w:lsdException w:name="List Table 5 Dark Accent 4" w:uiPriority="50"/>
+    <w:lsdException w:name="List Table 6 Colorful Accent 4" w:uiPriority="51"/>
+    <w:lsdException w:name="List Table 7 Colorful Accent 4" w:uiPriority="52"/>
+    <w:lsdException w:name="List Table 1 Light Accent 5" w:uiPriority="46"/>
+    <w:lsdException w:name="List Table 2 Accent 5" w:uiPriority="47"/>
+    <w:lsdException w:name="List Table 3 Accent 5" w:uiPriority="48"/>
+    <w:lsdException w:name="List Table 4 Accent 5" w:uiPriority="49"/>
+    <w:lsdException w:name="List Table 5 Dark Accent 5" w:uiPriority="50"/>
+    <w:lsdException w:name="List Table 6 Colorful Accent 5" w:uiPriority="51"/>
+    <w:lsdException w:name="List Table 7 Colorful Accent 5" w:uiPriority="52"/>
+    <w:lsdException w:name="List Table 1 Light Accent 6" w:uiPriority="46"/>
+    <w:lsdException w:name="List Table 2 Accent 6" w:uiPriority="47"/>
+    <w:lsdException w:name="List Table 3 Accent 6" w:uiPriority="48"/>
+    <w:lsdException w:name="List Table 4 Accent 6" w:uiPriority="49"/>
+    <w:lsdException w:name="List Table 5 Dark Accent 6" w:uiPriority="50"/>
+    <w:lsdException w:name="List Table 6 Colorful Accent 6" w:uiPriority="51"/>
+    <w:lsdException w:name="List Table 7 Colorful Accent 6" w:uiPriority="52"/>
+    <w:lsdException w:name="Mention" w:semiHidden="1" w:uiPriority="99" w:unhideWhenUsed="1"/>
+    <w:lsdException w:name="Smart Hyperlink" w:semiHidden="1" w:uiPriority="99" w:unhideWhenUsed="1"/>
+    <w:lsdException w:name="Hashtag" w:semiHidden="1" w:uiPriority="99" w:unhideWhenUsed="1"/>
+    <w:lsdException w:name="Unresolved Mention" w:semiHidden="1" w:uiPriority="99" w:unhideWhenUsed="1"/>
+    <w:lsdException w:name="Smart Link" w:semiHidden="1" w:uiPriority="99" w:unhideWhenUsed="1"/>
   </w:latentStyles>
   <w:style w:type="paragraph" w:default="1" w:styleId="Normal">
     <w:name w:val="Normal"/>
@@ -8458,7 +8518,6 @@
     <w:uiPriority w:val="99"/>
     <w:semiHidden/>
     <w:unhideWhenUsed/>
-    <w:qFormat/>
     <w:tblPr>
       <w:tblInd w:w="0" w:type="dxa"/>
       <w:tblCellMar>
@@ -8555,7 +8614,6 @@
       <w:suppressAutoHyphens/>
     </w:pPr>
     <w:tblPr>
-      <w:tblInd w:w="0" w:type="dxa"/>
       <w:tblBorders>
         <w:top w:val="single" w:sz="4" w:space="0" w:color="auto"/>
         <w:left w:val="single" w:sz="4" w:space="0" w:color="auto"/>
@@ -8564,12 +8622,6 @@
         <w:insideH w:val="single" w:sz="4" w:space="0" w:color="auto"/>
         <w:insideV w:val="single" w:sz="4" w:space="0" w:color="auto"/>
       </w:tblBorders>
-      <w:tblCellMar>
-        <w:top w:w="0" w:type="dxa"/>
-        <w:left w:w="108" w:type="dxa"/>
-        <w:bottom w:w="0" w:type="dxa"/>
-        <w:right w:w="108" w:type="dxa"/>
-      </w:tblCellMar>
     </w:tblPr>
   </w:style>
   <w:style w:type="character" w:styleId="Hyperlink">

</xml_diff>